<commit_message>
Last changes Mobile-dev hw_2
</commit_message>
<xml_diff>
--- a/Mobile-dev/hw_2.docx
+++ b/Mobile-dev/hw_2.docx
@@ -714,17 +714,7 @@
                 <w:szCs w:val="28"/>
                 <w:lang w:eastAsia="ru-RU"/>
               </w:rPr>
-              <w:t xml:space="preserve">№ </w:t>
-            </w:r>
-            <w:r>
-              <w:rPr>
-                <w:rFonts w:ascii="Times New Roman" w:eastAsia="Times New Roman" w:hAnsi="Times New Roman" w:cs="Times New Roman"/>
-                <w:b/>
-                <w:sz w:val="28"/>
-                <w:szCs w:val="28"/>
-                <w:lang w:eastAsia="ru-RU"/>
-              </w:rPr>
-              <w:t>2</w:t>
+              <w:t>№ 2</w:t>
             </w:r>
           </w:p>
         </w:tc>
@@ -1268,27 +1258,7 @@
                 <w:szCs w:val="20"/>
                 <w:lang w:eastAsia="ru-RU"/>
               </w:rPr>
-              <w:t>«_</w:t>
-            </w:r>
-            <w:proofErr w:type="gramStart"/>
-            <w:r>
-              <w:rPr>
-                <w:rFonts w:ascii="Times New Roman" w:eastAsia="Times New Roman" w:hAnsi="Times New Roman" w:cs="Times New Roman"/>
-                <w:sz w:val="20"/>
-                <w:szCs w:val="20"/>
-                <w:lang w:eastAsia="ru-RU"/>
-              </w:rPr>
-              <w:t>_»_</w:t>
-            </w:r>
-            <w:proofErr w:type="gramEnd"/>
-            <w:r>
-              <w:rPr>
-                <w:rFonts w:ascii="Times New Roman" w:eastAsia="Times New Roman" w:hAnsi="Times New Roman" w:cs="Times New Roman"/>
-                <w:sz w:val="20"/>
-                <w:szCs w:val="20"/>
-                <w:lang w:eastAsia="ru-RU"/>
-              </w:rPr>
-              <w:t>______20</w:t>
+              <w:t>«__»_______20</w:t>
             </w:r>
             <w:r>
               <w:rPr>
@@ -1489,27 +1459,7 @@
                 <w:szCs w:val="20"/>
                 <w:lang w:eastAsia="ru-RU"/>
               </w:rPr>
-              <w:t>«_</w:t>
-            </w:r>
-            <w:proofErr w:type="gramStart"/>
-            <w:r>
-              <w:rPr>
-                <w:rFonts w:ascii="Times New Roman" w:eastAsia="Times New Roman" w:hAnsi="Times New Roman" w:cs="Times New Roman"/>
-                <w:sz w:val="20"/>
-                <w:szCs w:val="20"/>
-                <w:lang w:eastAsia="ru-RU"/>
-              </w:rPr>
-              <w:t>_»_</w:t>
-            </w:r>
-            <w:proofErr w:type="gramEnd"/>
-            <w:r>
-              <w:rPr>
-                <w:rFonts w:ascii="Times New Roman" w:eastAsia="Times New Roman" w:hAnsi="Times New Roman" w:cs="Times New Roman"/>
-                <w:sz w:val="20"/>
-                <w:szCs w:val="20"/>
-                <w:lang w:eastAsia="ru-RU"/>
-              </w:rPr>
-              <w:t>______20</w:t>
+              <w:t>«__»_______20</w:t>
             </w:r>
             <w:r>
               <w:rPr>
@@ -1678,17 +1628,7 @@
           <w:szCs w:val="28"/>
         </w:rPr>
         <w:lastRenderedPageBreak/>
-        <w:t>Цель работ</w:t>
-      </w:r>
-      <w:r>
-        <w:rPr>
-          <w:rFonts w:ascii="Times New Roman" w:hAnsi="Times New Roman" w:cs="Times New Roman"/>
-          <w:b/>
-          <w:bCs/>
-          <w:sz w:val="28"/>
-          <w:szCs w:val="28"/>
-        </w:rPr>
-        <w:t>ы</w:t>
+        <w:t>Цель работы</w:t>
       </w:r>
     </w:p>
     <w:p>
@@ -1708,15 +1648,7 @@
           <w:sz w:val="28"/>
           <w:szCs w:val="28"/>
         </w:rPr>
-        <w:t>П</w:t>
-      </w:r>
-      <w:r>
-        <w:rPr>
-          <w:rFonts w:ascii="Times New Roman" w:hAnsi="Times New Roman" w:cs="Times New Roman"/>
-          <w:sz w:val="28"/>
-          <w:szCs w:val="28"/>
-        </w:rPr>
-        <w:t>ознакомиться с начальными приёмами визуального конструирования на примере простой программы.</w:t>
+        <w:t>Познакомиться с начальными приёмами визуального конструирования на примере простой программы.</w:t>
       </w:r>
     </w:p>
     <w:p>
@@ -1755,21 +1687,135 @@
         <w:jc w:val="both"/>
         <w:rPr>
           <w:rFonts w:ascii="Times New Roman" w:hAnsi="Times New Roman" w:cs="Times New Roman"/>
-          <w:b/>
-          <w:bCs/>
-          <w:sz w:val="28"/>
-          <w:szCs w:val="28"/>
-        </w:rPr>
-      </w:pPr>
-      <w:r>
-        <w:rPr>
-          <w:rFonts w:ascii="Times New Roman" w:hAnsi="Times New Roman" w:cs="Times New Roman"/>
-          <w:b/>
-          <w:bCs/>
-          <w:sz w:val="28"/>
-          <w:szCs w:val="28"/>
-        </w:rPr>
-        <w:t>Задание 1</w:t>
+          <w:sz w:val="28"/>
+          <w:szCs w:val="28"/>
+        </w:rPr>
+      </w:pPr>
+      <w:r>
+        <w:rPr>
+          <w:rFonts w:ascii="Times New Roman" w:hAnsi="Times New Roman" w:cs="Times New Roman"/>
+          <w:sz w:val="28"/>
+          <w:szCs w:val="28"/>
+        </w:rPr>
+        <w:t xml:space="preserve">В </w:t>
+      </w:r>
+      <w:r>
+        <w:rPr>
+          <w:rFonts w:ascii="Times New Roman" w:hAnsi="Times New Roman" w:cs="Times New Roman"/>
+          <w:sz w:val="28"/>
+          <w:szCs w:val="28"/>
+          <w:lang w:val="en-US"/>
+        </w:rPr>
+        <w:t>Android</w:t>
+      </w:r>
+      <w:r>
+        <w:rPr>
+          <w:rFonts w:ascii="Times New Roman" w:hAnsi="Times New Roman" w:cs="Times New Roman"/>
+          <w:sz w:val="28"/>
+          <w:szCs w:val="28"/>
+        </w:rPr>
+        <w:t xml:space="preserve"> </w:t>
+      </w:r>
+      <w:r>
+        <w:rPr>
+          <w:rFonts w:ascii="Times New Roman" w:hAnsi="Times New Roman" w:cs="Times New Roman"/>
+          <w:sz w:val="28"/>
+          <w:szCs w:val="28"/>
+          <w:lang w:val="en-US"/>
+        </w:rPr>
+        <w:t>Studio</w:t>
+      </w:r>
+      <w:r>
+        <w:rPr>
+          <w:rFonts w:ascii="Times New Roman" w:hAnsi="Times New Roman" w:cs="Times New Roman"/>
+          <w:sz w:val="28"/>
+          <w:szCs w:val="28"/>
+        </w:rPr>
+        <w:t xml:space="preserve"> </w:t>
+      </w:r>
+      <w:r>
+        <w:rPr>
+          <w:rFonts w:ascii="Times New Roman" w:hAnsi="Times New Roman" w:cs="Times New Roman"/>
+          <w:sz w:val="28"/>
+          <w:szCs w:val="28"/>
+        </w:rPr>
+        <w:t>присутствует возможность визуального конструирования нашего приложения для добавления объекты мы просто перетаскиваем нужный нам элемент на подходящие место. Интерфейс данного конструктора предоставлен на рисунке 1.</w:t>
+      </w:r>
+    </w:p>
+    <w:p>
+      <w:pPr>
+        <w:spacing w:after="0" w:line="240" w:lineRule="auto"/>
+        <w:jc w:val="center"/>
+        <w:rPr>
+          <w:rFonts w:ascii="Times New Roman" w:hAnsi="Times New Roman" w:cs="Times New Roman"/>
+          <w:noProof/>
+          <w:sz w:val="28"/>
+          <w:szCs w:val="28"/>
+        </w:rPr>
+      </w:pPr>
+      <w:r>
+        <w:rPr>
+          <w:rFonts w:ascii="Times New Roman" w:hAnsi="Times New Roman" w:cs="Times New Roman"/>
+          <w:noProof/>
+          <w:sz w:val="28"/>
+          <w:szCs w:val="28"/>
+        </w:rPr>
+        <w:drawing>
+          <wp:inline distT="0" distB="0" distL="0" distR="0" wp14:anchorId="6C88920C" wp14:editId="41B3EF4F">
+            <wp:extent cx="3600000" cy="2058792"/>
+            <wp:effectExtent l="0" t="0" r="635" b="0"/>
+            <wp:docPr id="179154467" name="Рисунок 1"/>
+            <wp:cNvGraphicFramePr>
+              <a:graphicFrameLocks xmlns:a="http://schemas.openxmlformats.org/drawingml/2006/main" noChangeAspect="1"/>
+            </wp:cNvGraphicFramePr>
+            <a:graphic xmlns:a="http://schemas.openxmlformats.org/drawingml/2006/main">
+              <a:graphicData uri="http://schemas.openxmlformats.org/drawingml/2006/picture">
+                <pic:pic xmlns:pic="http://schemas.openxmlformats.org/drawingml/2006/picture">
+                  <pic:nvPicPr>
+                    <pic:cNvPr id="179154467" name=""/>
+                    <pic:cNvPicPr/>
+                  </pic:nvPicPr>
+                  <pic:blipFill>
+                    <a:blip r:embed="rId6"/>
+                    <a:stretch>
+                      <a:fillRect/>
+                    </a:stretch>
+                  </pic:blipFill>
+                  <pic:spPr>
+                    <a:xfrm>
+                      <a:off x="0" y="0"/>
+                      <a:ext cx="3600000" cy="2058792"/>
+                    </a:xfrm>
+                    <a:prstGeom prst="rect">
+                      <a:avLst/>
+                    </a:prstGeom>
+                  </pic:spPr>
+                </pic:pic>
+              </a:graphicData>
+            </a:graphic>
+          </wp:inline>
+        </w:drawing>
+      </w:r>
+    </w:p>
+    <w:p>
+      <w:pPr>
+        <w:spacing w:line="240" w:lineRule="auto"/>
+        <w:jc w:val="center"/>
+        <w:rPr>
+          <w:rFonts w:ascii="Times New Roman" w:hAnsi="Times New Roman" w:cs="Times New Roman"/>
+          <w:noProof/>
+          <w:sz w:val="28"/>
+          <w:szCs w:val="28"/>
+        </w:rPr>
+      </w:pPr>
+      <w:r>
+        <w:rPr>
+          <w:rFonts w:ascii="Times New Roman" w:hAnsi="Times New Roman" w:cs="Times New Roman"/>
+          <w:noProof/>
+          <w:sz w:val="28"/>
+          <w:szCs w:val="28"/>
+        </w:rPr>
+        <w:t>Рисунок 1 – Интерфейс визуального конструирования</w:t>
       </w:r>
     </w:p>
     <w:p>
@@ -1789,6 +1835,197 @@
           <w:sz w:val="28"/>
           <w:szCs w:val="28"/>
         </w:rPr>
+        <w:t>Для создания горизонтального отображение нашего приложения мы заходим в выпадающие меню и нажимаем кнопку «</w:t>
+      </w:r>
+      <w:r>
+        <w:rPr>
+          <w:rFonts w:ascii="Times New Roman" w:hAnsi="Times New Roman" w:cs="Times New Roman"/>
+          <w:sz w:val="28"/>
+          <w:szCs w:val="28"/>
+          <w:lang w:val="en-US"/>
+        </w:rPr>
+        <w:t>Create</w:t>
+      </w:r>
+      <w:r>
+        <w:rPr>
+          <w:rFonts w:ascii="Times New Roman" w:hAnsi="Times New Roman" w:cs="Times New Roman"/>
+          <w:sz w:val="28"/>
+          <w:szCs w:val="28"/>
+        </w:rPr>
+        <w:t xml:space="preserve"> </w:t>
+      </w:r>
+      <w:r>
+        <w:rPr>
+          <w:rFonts w:ascii="Times New Roman" w:hAnsi="Times New Roman" w:cs="Times New Roman"/>
+          <w:sz w:val="28"/>
+          <w:szCs w:val="28"/>
+          <w:lang w:val="en-US"/>
+        </w:rPr>
+        <w:t>Landscape</w:t>
+      </w:r>
+      <w:r>
+        <w:rPr>
+          <w:rFonts w:ascii="Times New Roman" w:hAnsi="Times New Roman" w:cs="Times New Roman"/>
+          <w:sz w:val="28"/>
+          <w:szCs w:val="28"/>
+        </w:rPr>
+        <w:t xml:space="preserve"> </w:t>
+      </w:r>
+      <w:r>
+        <w:rPr>
+          <w:rFonts w:ascii="Times New Roman" w:hAnsi="Times New Roman" w:cs="Times New Roman"/>
+          <w:sz w:val="28"/>
+          <w:szCs w:val="28"/>
+          <w:lang w:val="en-US"/>
+        </w:rPr>
+        <w:t>Qualifier</w:t>
+      </w:r>
+      <w:r>
+        <w:rPr>
+          <w:rFonts w:ascii="Times New Roman" w:hAnsi="Times New Roman" w:cs="Times New Roman"/>
+          <w:sz w:val="28"/>
+          <w:szCs w:val="28"/>
+        </w:rPr>
+        <w:t>»</w:t>
+      </w:r>
+      <w:r>
+        <w:rPr>
+          <w:rFonts w:ascii="Times New Roman" w:hAnsi="Times New Roman" w:cs="Times New Roman"/>
+          <w:sz w:val="28"/>
+          <w:szCs w:val="28"/>
+        </w:rPr>
+        <w:t>.</w:t>
+      </w:r>
+      <w:r>
+        <w:rPr>
+          <w:rFonts w:ascii="Times New Roman" w:hAnsi="Times New Roman" w:cs="Times New Roman"/>
+          <w:sz w:val="28"/>
+          <w:szCs w:val="28"/>
+        </w:rPr>
+        <w:t xml:space="preserve"> После нажатия кнопки у нас создастся горизонтальное отображение приложение.</w:t>
+      </w:r>
+    </w:p>
+    <w:p>
+      <w:pPr>
+        <w:spacing w:after="0" w:line="240" w:lineRule="auto"/>
+        <w:jc w:val="center"/>
+        <w:rPr>
+          <w:rFonts w:ascii="Times New Roman" w:hAnsi="Times New Roman" w:cs="Times New Roman"/>
+          <w:noProof/>
+          <w:sz w:val="28"/>
+          <w:szCs w:val="28"/>
+        </w:rPr>
+      </w:pPr>
+      <w:r>
+        <w:rPr>
+          <w:rFonts w:ascii="Times New Roman" w:hAnsi="Times New Roman" w:cs="Times New Roman"/>
+          <w:noProof/>
+          <w:sz w:val="28"/>
+          <w:szCs w:val="28"/>
+        </w:rPr>
+        <w:drawing>
+          <wp:inline distT="0" distB="0" distL="0" distR="0" wp14:anchorId="16C1DB1B" wp14:editId="516D2C14">
+            <wp:extent cx="3600000" cy="2109588"/>
+            <wp:effectExtent l="0" t="0" r="635" b="5080"/>
+            <wp:docPr id="1451989028" name="Рисунок 1"/>
+            <wp:cNvGraphicFramePr>
+              <a:graphicFrameLocks xmlns:a="http://schemas.openxmlformats.org/drawingml/2006/main" noChangeAspect="1"/>
+            </wp:cNvGraphicFramePr>
+            <a:graphic xmlns:a="http://schemas.openxmlformats.org/drawingml/2006/main">
+              <a:graphicData uri="http://schemas.openxmlformats.org/drawingml/2006/picture">
+                <pic:pic xmlns:pic="http://schemas.openxmlformats.org/drawingml/2006/picture">
+                  <pic:nvPicPr>
+                    <pic:cNvPr id="1451989028" name=""/>
+                    <pic:cNvPicPr/>
+                  </pic:nvPicPr>
+                  <pic:blipFill>
+                    <a:blip r:embed="rId7"/>
+                    <a:stretch>
+                      <a:fillRect/>
+                    </a:stretch>
+                  </pic:blipFill>
+                  <pic:spPr>
+                    <a:xfrm>
+                      <a:off x="0" y="0"/>
+                      <a:ext cx="3600000" cy="2109588"/>
+                    </a:xfrm>
+                    <a:prstGeom prst="rect">
+                      <a:avLst/>
+                    </a:prstGeom>
+                  </pic:spPr>
+                </pic:pic>
+              </a:graphicData>
+            </a:graphic>
+          </wp:inline>
+        </w:drawing>
+      </w:r>
+    </w:p>
+    <w:p>
+      <w:pPr>
+        <w:spacing w:after="0" w:line="240" w:lineRule="auto"/>
+        <w:jc w:val="center"/>
+        <w:rPr>
+          <w:rFonts w:ascii="Times New Roman" w:hAnsi="Times New Roman" w:cs="Times New Roman"/>
+          <w:noProof/>
+          <w:sz w:val="28"/>
+          <w:szCs w:val="28"/>
+        </w:rPr>
+      </w:pPr>
+      <w:r>
+        <w:rPr>
+          <w:rFonts w:ascii="Times New Roman" w:hAnsi="Times New Roman" w:cs="Times New Roman"/>
+          <w:noProof/>
+          <w:sz w:val="28"/>
+          <w:szCs w:val="28"/>
+        </w:rPr>
+        <w:t>Рисунок 2 –</w:t>
+      </w:r>
+      <w:r>
+        <w:rPr>
+          <w:rFonts w:ascii="Times New Roman" w:hAnsi="Times New Roman" w:cs="Times New Roman"/>
+          <w:noProof/>
+          <w:sz w:val="28"/>
+          <w:szCs w:val="28"/>
+        </w:rPr>
+        <w:t xml:space="preserve"> Г</w:t>
+      </w:r>
+      <w:r>
+        <w:rPr>
+          <w:rFonts w:ascii="Times New Roman" w:hAnsi="Times New Roman" w:cs="Times New Roman"/>
+          <w:noProof/>
+          <w:sz w:val="28"/>
+          <w:szCs w:val="28"/>
+        </w:rPr>
+        <w:t>оризонтального отображени</w:t>
+      </w:r>
+      <w:r>
+        <w:rPr>
+          <w:rFonts w:ascii="Times New Roman" w:hAnsi="Times New Roman" w:cs="Times New Roman"/>
+          <w:noProof/>
+          <w:sz w:val="28"/>
+          <w:szCs w:val="28"/>
+        </w:rPr>
+        <w:t>я в визуальном конструировании</w:t>
+      </w:r>
+    </w:p>
+    <w:p>
+      <w:pPr>
+        <w:spacing w:line="360" w:lineRule="auto"/>
+        <w:ind w:firstLine="708"/>
+        <w:jc w:val="both"/>
+        <w:rPr>
+          <w:rFonts w:ascii="Times New Roman" w:hAnsi="Times New Roman" w:cs="Times New Roman"/>
+          <w:sz w:val="28"/>
+          <w:szCs w:val="28"/>
+        </w:rPr>
+      </w:pPr>
+      <w:r>
+        <w:rPr>
+          <w:rFonts w:ascii="Times New Roman" w:hAnsi="Times New Roman" w:cs="Times New Roman"/>
+          <w:sz w:val="28"/>
+          <w:szCs w:val="28"/>
+        </w:rPr>
+        <w:lastRenderedPageBreak/>
         <w:t xml:space="preserve">Создадим кнопку и дадим ей </w:t>
       </w:r>
       <w:r>
@@ -1808,7 +2045,6 @@
         </w:rPr>
         <w:t xml:space="preserve"> = «</w:t>
       </w:r>
-      <w:proofErr w:type="spellStart"/>
       <w:r>
         <w:rPr>
           <w:rFonts w:ascii="Times New Roman" w:hAnsi="Times New Roman" w:cs="Times New Roman"/>
@@ -1818,7 +2054,6 @@
         </w:rPr>
         <w:t>btnOk</w:t>
       </w:r>
-      <w:proofErr w:type="spellEnd"/>
       <w:r>
         <w:rPr>
           <w:rFonts w:ascii="Times New Roman" w:hAnsi="Times New Roman" w:cs="Times New Roman"/>
@@ -1842,7 +2077,23 @@
           <w:sz w:val="28"/>
           <w:szCs w:val="28"/>
         </w:rPr>
-        <w:t xml:space="preserve"> разметка данной кнопки предоставлена на рисунке 1.1.</w:t>
+        <w:t xml:space="preserve"> разметка данной кнопки предоставлена на рисунке </w:t>
+      </w:r>
+      <w:r>
+        <w:rPr>
+          <w:rFonts w:ascii="Times New Roman" w:hAnsi="Times New Roman" w:cs="Times New Roman"/>
+          <w:sz w:val="28"/>
+          <w:szCs w:val="28"/>
+        </w:rPr>
+        <w:t>3</w:t>
+      </w:r>
+      <w:r>
+        <w:rPr>
+          <w:rFonts w:ascii="Times New Roman" w:hAnsi="Times New Roman" w:cs="Times New Roman"/>
+          <w:sz w:val="28"/>
+          <w:szCs w:val="28"/>
+        </w:rPr>
+        <w:t>.</w:t>
       </w:r>
     </w:p>
     <w:p>
@@ -1878,7 +2129,7 @@
                     <pic:cNvPicPr/>
                   </pic:nvPicPr>
                   <pic:blipFill>
-                    <a:blip r:embed="rId6"/>
+                    <a:blip r:embed="rId8"/>
                     <a:stretch>
                       <a:fillRect/>
                     </a:stretch>
@@ -1915,7 +2166,23 @@
           <w:sz w:val="28"/>
           <w:szCs w:val="28"/>
         </w:rPr>
-        <w:t xml:space="preserve">Рисунок 1.1 – </w:t>
+        <w:t xml:space="preserve">Рисунок </w:t>
+      </w:r>
+      <w:r>
+        <w:rPr>
+          <w:rFonts w:ascii="Times New Roman" w:hAnsi="Times New Roman" w:cs="Times New Roman"/>
+          <w:sz w:val="28"/>
+          <w:szCs w:val="28"/>
+        </w:rPr>
+        <w:t>3</w:t>
+      </w:r>
+      <w:r>
+        <w:rPr>
+          <w:rFonts w:ascii="Times New Roman" w:hAnsi="Times New Roman" w:cs="Times New Roman"/>
+          <w:sz w:val="28"/>
+          <w:szCs w:val="28"/>
+        </w:rPr>
+        <w:t xml:space="preserve"> – </w:t>
       </w:r>
       <w:r>
         <w:rPr>
@@ -1968,6 +2235,30 @@
           <w:rFonts w:ascii="Times New Roman" w:hAnsi="Times New Roman" w:cs="Times New Roman"/>
           <w:sz w:val="28"/>
           <w:szCs w:val="28"/>
+        </w:rPr>
+        <w:t xml:space="preserve">Для связывания кнопки я использовал метод </w:t>
+      </w:r>
+      <w:r>
+        <w:rPr>
+          <w:rFonts w:ascii="Times New Roman" w:hAnsi="Times New Roman" w:cs="Times New Roman"/>
+          <w:sz w:val="28"/>
+          <w:szCs w:val="28"/>
+        </w:rPr>
+        <w:t>findViewById(R.id.solution)</w:t>
+      </w:r>
+      <w:r>
+        <w:rPr>
+          <w:rFonts w:ascii="Times New Roman" w:hAnsi="Times New Roman" w:cs="Times New Roman"/>
+          <w:sz w:val="28"/>
+          <w:szCs w:val="28"/>
+        </w:rPr>
+        <w:t xml:space="preserve">. </w:t>
+      </w:r>
+      <w:r>
+        <w:rPr>
+          <w:rFonts w:ascii="Times New Roman" w:hAnsi="Times New Roman" w:cs="Times New Roman"/>
+          <w:sz w:val="28"/>
+          <w:szCs w:val="28"/>
           <w:lang w:val="en-US"/>
         </w:rPr>
         <w:t>Java</w:t>
@@ -1978,7 +2269,23 @@
           <w:sz w:val="28"/>
           <w:szCs w:val="28"/>
         </w:rPr>
-        <w:t xml:space="preserve"> код предоставлен на рисунке 1.2.</w:t>
+        <w:t xml:space="preserve"> код предоставлен на рисунке </w:t>
+      </w:r>
+      <w:r>
+        <w:rPr>
+          <w:rFonts w:ascii="Times New Roman" w:hAnsi="Times New Roman" w:cs="Times New Roman"/>
+          <w:sz w:val="28"/>
+          <w:szCs w:val="28"/>
+        </w:rPr>
+        <w:t>4</w:t>
+      </w:r>
+      <w:r>
+        <w:rPr>
+          <w:rFonts w:ascii="Times New Roman" w:hAnsi="Times New Roman" w:cs="Times New Roman"/>
+          <w:sz w:val="28"/>
+          <w:szCs w:val="28"/>
+        </w:rPr>
+        <w:t>.</w:t>
       </w:r>
     </w:p>
     <w:p>
@@ -1999,7 +2306,6 @@
           <w:sz w:val="28"/>
           <w:szCs w:val="28"/>
         </w:rPr>
-        <w:lastRenderedPageBreak/>
         <w:drawing>
           <wp:inline distT="0" distB="0" distL="0" distR="0" wp14:anchorId="0B654338" wp14:editId="44C63AE3">
             <wp:extent cx="3600000" cy="4184736"/>
@@ -2016,7 +2322,7 @@
                     <pic:cNvPicPr/>
                   </pic:nvPicPr>
                   <pic:blipFill>
-                    <a:blip r:embed="rId7"/>
+                    <a:blip r:embed="rId9"/>
                     <a:stretch>
                       <a:fillRect/>
                     </a:stretch>
@@ -2055,7 +2361,25 @@
           <w:sz w:val="28"/>
           <w:szCs w:val="28"/>
         </w:rPr>
-        <w:t>Рисунок 1.2 – Код, отвечающий за поиск кнопки</w:t>
+        <w:t xml:space="preserve">Рисунок </w:t>
+      </w:r>
+      <w:r>
+        <w:rPr>
+          <w:rFonts w:ascii="Times New Roman" w:hAnsi="Times New Roman" w:cs="Times New Roman"/>
+          <w:noProof/>
+          <w:sz w:val="28"/>
+          <w:szCs w:val="28"/>
+        </w:rPr>
+        <w:t>4</w:t>
+      </w:r>
+      <w:r>
+        <w:rPr>
+          <w:rFonts w:ascii="Times New Roman" w:hAnsi="Times New Roman" w:cs="Times New Roman"/>
+          <w:noProof/>
+          <w:sz w:val="28"/>
+          <w:szCs w:val="28"/>
+        </w:rPr>
+        <w:t xml:space="preserve"> – Код, отвечающий за поиск кнопки</w:t>
       </w:r>
     </w:p>
     <w:p>
@@ -2075,8 +2399,35 @@
           <w:sz w:val="28"/>
           <w:szCs w:val="28"/>
         </w:rPr>
-        <w:t>Запустим данное приложение на моем устройстве скриншот с моего телефона предоставлен на рисунке 1.3.</w:t>
-      </w:r>
+        <w:t xml:space="preserve">Запустим данное приложение на моем устройстве скриншот с моего телефона предоставлен на рисунке </w:t>
+      </w:r>
+      <w:r>
+        <w:rPr>
+          <w:rFonts w:ascii="Times New Roman" w:hAnsi="Times New Roman" w:cs="Times New Roman"/>
+          <w:sz w:val="28"/>
+          <w:szCs w:val="28"/>
+        </w:rPr>
+        <w:t>5</w:t>
+      </w:r>
+      <w:r>
+        <w:rPr>
+          <w:rFonts w:ascii="Times New Roman" w:hAnsi="Times New Roman" w:cs="Times New Roman"/>
+          <w:sz w:val="28"/>
+          <w:szCs w:val="28"/>
+        </w:rPr>
+        <w:t>.</w:t>
+      </w:r>
+    </w:p>
+    <w:p>
+      <w:pPr>
+        <w:spacing w:line="360" w:lineRule="auto"/>
+        <w:jc w:val="both"/>
+        <w:rPr>
+          <w:rFonts w:ascii="Times New Roman" w:hAnsi="Times New Roman" w:cs="Times New Roman"/>
+          <w:sz w:val="28"/>
+          <w:szCs w:val="28"/>
+        </w:rPr>
+      </w:pPr>
     </w:p>
     <w:p>
       <w:pPr>
@@ -2096,7 +2447,6 @@
           <w:sz w:val="28"/>
           <w:szCs w:val="28"/>
         </w:rPr>
-        <w:lastRenderedPageBreak/>
         <w:drawing>
           <wp:inline distT="0" distB="0" distL="0" distR="0" wp14:anchorId="6CB7FA8A" wp14:editId="00D0DFBE">
             <wp:extent cx="3600000" cy="8205882"/>
@@ -2115,7 +2465,7 @@
                     </pic:cNvPicPr>
                   </pic:nvPicPr>
                   <pic:blipFill>
-                    <a:blip r:embed="rId8" cstate="print">
+                    <a:blip r:embed="rId10" cstate="print">
                       <a:extLst>
                         <a:ext uri="{28A0092B-C50C-407E-A947-70E740481C1C}">
                           <a14:useLocalDpi xmlns:a14="http://schemas.microsoft.com/office/drawing/2010/main" val="0"/>
@@ -2174,7 +2524,25 @@
           <w:sz w:val="28"/>
           <w:szCs w:val="28"/>
         </w:rPr>
-        <w:t>Рисунок 1.3 – Приложение запущенное на мобильном устройстве</w:t>
+        <w:t xml:space="preserve">Рисунок </w:t>
+      </w:r>
+      <w:r>
+        <w:rPr>
+          <w:rFonts w:ascii="Times New Roman" w:hAnsi="Times New Roman" w:cs="Times New Roman"/>
+          <w:noProof/>
+          <w:sz w:val="28"/>
+          <w:szCs w:val="28"/>
+        </w:rPr>
+        <w:t>5</w:t>
+      </w:r>
+      <w:r>
+        <w:rPr>
+          <w:rFonts w:ascii="Times New Roman" w:hAnsi="Times New Roman" w:cs="Times New Roman"/>
+          <w:noProof/>
+          <w:sz w:val="28"/>
+          <w:szCs w:val="28"/>
+        </w:rPr>
+        <w:t xml:space="preserve"> – Приложение запущенное на мобильном устройстве</w:t>
       </w:r>
     </w:p>
     <w:p>
@@ -2210,22 +2578,170 @@
         <w:jc w:val="both"/>
         <w:rPr>
           <w:rFonts w:ascii="Times New Roman" w:hAnsi="Times New Roman" w:cs="Times New Roman"/>
-          <w:b/>
-          <w:bCs/>
-          <w:sz w:val="28"/>
-          <w:szCs w:val="28"/>
-        </w:rPr>
-      </w:pPr>
-      <w:r>
-        <w:rPr>
-          <w:rFonts w:ascii="Times New Roman" w:hAnsi="Times New Roman" w:cs="Times New Roman"/>
-          <w:b/>
-          <w:bCs/>
-          <w:sz w:val="28"/>
-          <w:szCs w:val="28"/>
-        </w:rPr>
-        <w:lastRenderedPageBreak/>
-        <w:t>Задание 2</w:t>
+          <w:sz w:val="28"/>
+          <w:szCs w:val="28"/>
+        </w:rPr>
+      </w:pPr>
+      <w:r>
+        <w:rPr>
+          <w:rFonts w:ascii="Times New Roman" w:hAnsi="Times New Roman" w:cs="Times New Roman"/>
+          <w:sz w:val="28"/>
+          <w:szCs w:val="28"/>
+        </w:rPr>
+        <w:t>На рисунке 6 предоставлен ресурс, отвечающий за цвета в нашем проекте. Он находиться в /</w:t>
+      </w:r>
+      <w:r>
+        <w:rPr>
+          <w:rFonts w:ascii="Times New Roman" w:hAnsi="Times New Roman" w:cs="Times New Roman"/>
+          <w:sz w:val="28"/>
+          <w:szCs w:val="28"/>
+          <w:lang w:val="en-US"/>
+        </w:rPr>
+        <w:t>res</w:t>
+      </w:r>
+      <w:r>
+        <w:rPr>
+          <w:rFonts w:ascii="Times New Roman" w:hAnsi="Times New Roman" w:cs="Times New Roman"/>
+          <w:sz w:val="28"/>
+          <w:szCs w:val="28"/>
+        </w:rPr>
+        <w:t>/</w:t>
+      </w:r>
+      <w:r>
+        <w:rPr>
+          <w:rFonts w:ascii="Times New Roman" w:hAnsi="Times New Roman" w:cs="Times New Roman"/>
+          <w:sz w:val="28"/>
+          <w:szCs w:val="28"/>
+          <w:lang w:val="en-US"/>
+        </w:rPr>
+        <w:t>values</w:t>
+      </w:r>
+      <w:r>
+        <w:rPr>
+          <w:rFonts w:ascii="Times New Roman" w:hAnsi="Times New Roman" w:cs="Times New Roman"/>
+          <w:sz w:val="28"/>
+          <w:szCs w:val="28"/>
+        </w:rPr>
+        <w:t>/</w:t>
+      </w:r>
+      <w:r>
+        <w:rPr>
+          <w:rFonts w:ascii="Times New Roman" w:hAnsi="Times New Roman" w:cs="Times New Roman"/>
+          <w:sz w:val="28"/>
+          <w:szCs w:val="28"/>
+          <w:lang w:val="en-US"/>
+        </w:rPr>
+        <w:t>colors</w:t>
+      </w:r>
+      <w:r>
+        <w:rPr>
+          <w:rFonts w:ascii="Times New Roman" w:hAnsi="Times New Roman" w:cs="Times New Roman"/>
+          <w:sz w:val="28"/>
+          <w:szCs w:val="28"/>
+        </w:rPr>
+        <w:t>.</w:t>
+      </w:r>
+      <w:r>
+        <w:rPr>
+          <w:rFonts w:ascii="Times New Roman" w:hAnsi="Times New Roman" w:cs="Times New Roman"/>
+          <w:sz w:val="28"/>
+          <w:szCs w:val="28"/>
+          <w:lang w:val="en-US"/>
+        </w:rPr>
+        <w:t>xml</w:t>
+      </w:r>
+      <w:r>
+        <w:rPr>
+          <w:rFonts w:ascii="Times New Roman" w:hAnsi="Times New Roman" w:cs="Times New Roman"/>
+          <w:sz w:val="28"/>
+          <w:szCs w:val="28"/>
+        </w:rPr>
+        <w:t>.</w:t>
+      </w:r>
+    </w:p>
+    <w:p>
+      <w:pPr>
+        <w:spacing w:after="0" w:line="240" w:lineRule="auto"/>
+        <w:jc w:val="center"/>
+        <w:rPr>
+          <w:rFonts w:ascii="Times New Roman" w:hAnsi="Times New Roman" w:cs="Times New Roman"/>
+          <w:noProof/>
+          <w:sz w:val="28"/>
+          <w:szCs w:val="28"/>
+        </w:rPr>
+      </w:pPr>
+      <w:r>
+        <w:rPr>
+          <w:rFonts w:ascii="Times New Roman" w:hAnsi="Times New Roman" w:cs="Times New Roman"/>
+          <w:noProof/>
+          <w:sz w:val="28"/>
+          <w:szCs w:val="28"/>
+        </w:rPr>
+        <w:drawing>
+          <wp:inline distT="0" distB="0" distL="0" distR="0" wp14:anchorId="16F9D53D" wp14:editId="2D7C0E61">
+            <wp:extent cx="3600000" cy="1429411"/>
+            <wp:effectExtent l="0" t="0" r="635" b="0"/>
+            <wp:docPr id="1158600038" name="Рисунок 1"/>
+            <wp:cNvGraphicFramePr>
+              <a:graphicFrameLocks xmlns:a="http://schemas.openxmlformats.org/drawingml/2006/main" noChangeAspect="1"/>
+            </wp:cNvGraphicFramePr>
+            <a:graphic xmlns:a="http://schemas.openxmlformats.org/drawingml/2006/main">
+              <a:graphicData uri="http://schemas.openxmlformats.org/drawingml/2006/picture">
+                <pic:pic xmlns:pic="http://schemas.openxmlformats.org/drawingml/2006/picture">
+                  <pic:nvPicPr>
+                    <pic:cNvPr id="1158600038" name=""/>
+                    <pic:cNvPicPr/>
+                  </pic:nvPicPr>
+                  <pic:blipFill>
+                    <a:blip r:embed="rId11"/>
+                    <a:stretch>
+                      <a:fillRect/>
+                    </a:stretch>
+                  </pic:blipFill>
+                  <pic:spPr>
+                    <a:xfrm>
+                      <a:off x="0" y="0"/>
+                      <a:ext cx="3600000" cy="1429411"/>
+                    </a:xfrm>
+                    <a:prstGeom prst="rect">
+                      <a:avLst/>
+                    </a:prstGeom>
+                  </pic:spPr>
+                </pic:pic>
+              </a:graphicData>
+            </a:graphic>
+          </wp:inline>
+        </w:drawing>
+      </w:r>
+    </w:p>
+    <w:p>
+      <w:pPr>
+        <w:spacing w:line="240" w:lineRule="auto"/>
+        <w:jc w:val="center"/>
+        <w:rPr>
+          <w:rFonts w:ascii="Times New Roman" w:hAnsi="Times New Roman" w:cs="Times New Roman"/>
+          <w:noProof/>
+          <w:sz w:val="28"/>
+          <w:szCs w:val="28"/>
+        </w:rPr>
+      </w:pPr>
+      <w:r>
+        <w:rPr>
+          <w:rFonts w:ascii="Times New Roman" w:hAnsi="Times New Roman" w:cs="Times New Roman"/>
+          <w:noProof/>
+          <w:sz w:val="28"/>
+          <w:szCs w:val="28"/>
+        </w:rPr>
+        <w:t xml:space="preserve">Рисунок 6 – Содержимое файла </w:t>
+      </w:r>
+      <w:r>
+        <w:rPr>
+          <w:rFonts w:ascii="Times New Roman" w:hAnsi="Times New Roman" w:cs="Times New Roman"/>
+          <w:noProof/>
+          <w:sz w:val="28"/>
+          <w:szCs w:val="28"/>
+        </w:rPr>
+        <w:t>colors.xml</w:t>
       </w:r>
     </w:p>
     <w:p>
@@ -2264,7 +2780,6 @@
         </w:rPr>
         <w:t xml:space="preserve"> = «</w:t>
       </w:r>
-      <w:proofErr w:type="spellStart"/>
       <w:r>
         <w:rPr>
           <w:rFonts w:ascii="Times New Roman" w:hAnsi="Times New Roman" w:cs="Times New Roman"/>
@@ -2274,7 +2789,6 @@
         </w:rPr>
         <w:t>btnCancel</w:t>
       </w:r>
-      <w:proofErr w:type="spellEnd"/>
       <w:r>
         <w:rPr>
           <w:rFonts w:ascii="Times New Roman" w:hAnsi="Times New Roman" w:cs="Times New Roman"/>
@@ -2290,15 +2804,40 @@
           <w:szCs w:val="28"/>
           <w:lang w:val="en-US"/>
         </w:rPr>
-        <w:t xml:space="preserve">XML </w:t>
-      </w:r>
-      <w:r>
-        <w:rPr>
-          <w:rFonts w:ascii="Times New Roman" w:hAnsi="Times New Roman" w:cs="Times New Roman"/>
-          <w:sz w:val="28"/>
-          <w:szCs w:val="28"/>
-        </w:rPr>
-        <w:t>разметка предоставлена на рисунке 2.1.</w:t>
+        <w:t>XML</w:t>
+      </w:r>
+      <w:r>
+        <w:rPr>
+          <w:rFonts w:ascii="Times New Roman" w:hAnsi="Times New Roman" w:cs="Times New Roman"/>
+          <w:sz w:val="28"/>
+          <w:szCs w:val="28"/>
+        </w:rPr>
+        <w:t xml:space="preserve"> </w:t>
+      </w:r>
+      <w:r>
+        <w:rPr>
+          <w:rFonts w:ascii="Times New Roman" w:hAnsi="Times New Roman" w:cs="Times New Roman"/>
+          <w:sz w:val="28"/>
+          <w:szCs w:val="28"/>
+        </w:rPr>
+        <w:t xml:space="preserve">разметка предоставлена на рисунке </w:t>
+      </w:r>
+      <w:r>
+        <w:rPr>
+          <w:rFonts w:ascii="Times New Roman" w:hAnsi="Times New Roman" w:cs="Times New Roman"/>
+          <w:sz w:val="28"/>
+          <w:szCs w:val="28"/>
+          <w:lang w:val="en-US"/>
+        </w:rPr>
+        <w:t>7</w:t>
+      </w:r>
+      <w:r>
+        <w:rPr>
+          <w:rFonts w:ascii="Times New Roman" w:hAnsi="Times New Roman" w:cs="Times New Roman"/>
+          <w:sz w:val="28"/>
+          <w:szCs w:val="28"/>
+        </w:rPr>
+        <w:t>.</w:t>
       </w:r>
     </w:p>
     <w:p>
@@ -2335,7 +2874,7 @@
                     <pic:cNvPicPr/>
                   </pic:nvPicPr>
                   <pic:blipFill>
-                    <a:blip r:embed="rId9"/>
+                    <a:blip r:embed="rId12"/>
                     <a:stretch>
                       <a:fillRect/>
                     </a:stretch>
@@ -2374,7 +2913,25 @@
           <w:sz w:val="28"/>
           <w:szCs w:val="28"/>
         </w:rPr>
-        <w:t>Рисунок 2.1 – XML разметка отвечающая за кнопки</w:t>
+        <w:t xml:space="preserve">Рисунок </w:t>
+      </w:r>
+      <w:r>
+        <w:rPr>
+          <w:rFonts w:ascii="Times New Roman" w:hAnsi="Times New Roman" w:cs="Times New Roman"/>
+          <w:noProof/>
+          <w:sz w:val="28"/>
+          <w:szCs w:val="28"/>
+        </w:rPr>
+        <w:t>7</w:t>
+      </w:r>
+      <w:r>
+        <w:rPr>
+          <w:rFonts w:ascii="Times New Roman" w:hAnsi="Times New Roman" w:cs="Times New Roman"/>
+          <w:noProof/>
+          <w:sz w:val="28"/>
+          <w:szCs w:val="28"/>
+        </w:rPr>
+        <w:t xml:space="preserve"> – XML разметка отвечающая за кнопки</w:t>
       </w:r>
     </w:p>
     <w:p>
@@ -2396,8 +2953,6 @@
         </w:rPr>
         <w:t xml:space="preserve">Добавим метод </w:t>
       </w:r>
-      <w:proofErr w:type="spellStart"/>
-      <w:proofErr w:type="gramStart"/>
       <w:r>
         <w:rPr>
           <w:rFonts w:ascii="Times New Roman" w:hAnsi="Times New Roman" w:cs="Times New Roman"/>
@@ -2407,23 +2962,30 @@
         </w:rPr>
         <w:t>onClick</w:t>
       </w:r>
-      <w:proofErr w:type="spellEnd"/>
-      <w:r>
-        <w:rPr>
-          <w:rFonts w:ascii="Times New Roman" w:hAnsi="Times New Roman" w:cs="Times New Roman"/>
-          <w:sz w:val="28"/>
-          <w:szCs w:val="28"/>
-        </w:rPr>
-        <w:t>(</w:t>
-      </w:r>
-      <w:proofErr w:type="gramEnd"/>
-      <w:r>
-        <w:rPr>
-          <w:rFonts w:ascii="Times New Roman" w:hAnsi="Times New Roman" w:cs="Times New Roman"/>
-          <w:sz w:val="28"/>
-          <w:szCs w:val="28"/>
-        </w:rPr>
-        <w:t>) для кнопок, который меняет текст в соответствии с нажатой кнопкой. Реализация данного метода предоставлена на рисунке 2.2.</w:t>
+      <w:r>
+        <w:rPr>
+          <w:rFonts w:ascii="Times New Roman" w:hAnsi="Times New Roman" w:cs="Times New Roman"/>
+          <w:sz w:val="28"/>
+          <w:szCs w:val="28"/>
+        </w:rPr>
+        <w:t xml:space="preserve">() для кнопок, который меняет текст в соответствии с нажатой кнопкой. Реализация данного метода предоставлена на рисунке </w:t>
+      </w:r>
+      <w:r>
+        <w:rPr>
+          <w:rFonts w:ascii="Times New Roman" w:hAnsi="Times New Roman" w:cs="Times New Roman"/>
+          <w:sz w:val="28"/>
+          <w:szCs w:val="28"/>
+          <w:lang w:val="en-US"/>
+        </w:rPr>
+        <w:t>8</w:t>
+      </w:r>
+      <w:r>
+        <w:rPr>
+          <w:rFonts w:ascii="Times New Roman" w:hAnsi="Times New Roman" w:cs="Times New Roman"/>
+          <w:sz w:val="28"/>
+          <w:szCs w:val="28"/>
+        </w:rPr>
+        <w:t>.</w:t>
       </w:r>
     </w:p>
     <w:p>
@@ -2444,6 +3006,7 @@
           <w:sz w:val="28"/>
           <w:szCs w:val="28"/>
         </w:rPr>
+        <w:lastRenderedPageBreak/>
         <w:drawing>
           <wp:inline distT="0" distB="0" distL="0" distR="0" wp14:anchorId="1E017599" wp14:editId="471454B5">
             <wp:extent cx="3600000" cy="2726122"/>
@@ -2460,7 +3023,7 @@
                     <pic:cNvPicPr/>
                   </pic:nvPicPr>
                   <pic:blipFill>
-                    <a:blip r:embed="rId10"/>
+                    <a:blip r:embed="rId13"/>
                     <a:stretch>
                       <a:fillRect/>
                     </a:stretch>
@@ -2499,19 +3062,26 @@
           <w:sz w:val="28"/>
           <w:szCs w:val="28"/>
         </w:rPr>
-        <w:t xml:space="preserve">Рисунок 2.2 – Реализация метода </w:t>
-      </w:r>
-      <w:proofErr w:type="spellStart"/>
-      <w:r>
-        <w:rPr>
-          <w:rFonts w:ascii="Times New Roman" w:hAnsi="Times New Roman" w:cs="Times New Roman"/>
-          <w:noProof/>
-          <w:sz w:val="28"/>
-          <w:szCs w:val="28"/>
-        </w:rPr>
-        <w:t>onClick</w:t>
-      </w:r>
-      <w:proofErr w:type="spellEnd"/>
+        <w:t xml:space="preserve">Рисунок </w:t>
+      </w:r>
+      <w:r>
+        <w:rPr>
+          <w:rFonts w:ascii="Times New Roman" w:hAnsi="Times New Roman" w:cs="Times New Roman"/>
+          <w:noProof/>
+          <w:sz w:val="28"/>
+          <w:szCs w:val="28"/>
+        </w:rPr>
+        <w:t>8</w:t>
+      </w:r>
+      <w:r>
+        <w:rPr>
+          <w:rFonts w:ascii="Times New Roman" w:hAnsi="Times New Roman" w:cs="Times New Roman"/>
+          <w:noProof/>
+          <w:sz w:val="28"/>
+          <w:szCs w:val="28"/>
+        </w:rPr>
+        <w:t xml:space="preserve"> – Реализация метода onClick</w:t>
+      </w:r>
     </w:p>
     <w:p>
       <w:pPr>
@@ -2530,7 +3100,6 @@
           <w:sz w:val="28"/>
           <w:szCs w:val="28"/>
         </w:rPr>
-        <w:lastRenderedPageBreak/>
         <w:t xml:space="preserve">Измененное приложение запустим на моем устройстве скриншот с моего телефона предоставлен на рисунке </w:t>
       </w:r>
       <w:r>
@@ -2539,15 +3108,15 @@
           <w:sz w:val="28"/>
           <w:szCs w:val="28"/>
         </w:rPr>
-        <w:t>2</w:t>
-      </w:r>
-      <w:r>
-        <w:rPr>
-          <w:rFonts w:ascii="Times New Roman" w:hAnsi="Times New Roman" w:cs="Times New Roman"/>
-          <w:sz w:val="28"/>
-          <w:szCs w:val="28"/>
-        </w:rPr>
-        <w:t>.3.</w:t>
+        <w:t>9</w:t>
+      </w:r>
+      <w:r>
+        <w:rPr>
+          <w:rFonts w:ascii="Times New Roman" w:hAnsi="Times New Roman" w:cs="Times New Roman"/>
+          <w:sz w:val="28"/>
+          <w:szCs w:val="28"/>
+        </w:rPr>
+        <w:t>.</w:t>
       </w:r>
     </w:p>
     <w:p>
@@ -2568,6 +3137,7 @@
           <w:sz w:val="28"/>
           <w:szCs w:val="28"/>
         </w:rPr>
+        <w:lastRenderedPageBreak/>
         <w:drawing>
           <wp:inline distT="0" distB="0" distL="0" distR="0" wp14:anchorId="23EFBBC7" wp14:editId="0CCADFCB">
             <wp:extent cx="3600000" cy="8205882"/>
@@ -2581,430 +3151,6 @@
                 <pic:pic xmlns:pic="http://schemas.openxmlformats.org/drawingml/2006/picture">
                   <pic:nvPicPr>
                     <pic:cNvPr id="0" name="Picture 1"/>
-                    <pic:cNvPicPr>
-                      <a:picLocks noChangeAspect="1" noChangeArrowheads="1"/>
-                    </pic:cNvPicPr>
-                  </pic:nvPicPr>
-                  <pic:blipFill>
-                    <a:blip r:embed="rId11" cstate="print">
-                      <a:extLst>
-                        <a:ext uri="{28A0092B-C50C-407E-A947-70E740481C1C}">
-                          <a14:useLocalDpi xmlns:a14="http://schemas.microsoft.com/office/drawing/2010/main" val="0"/>
-                        </a:ext>
-                      </a:extLst>
-                    </a:blip>
-                    <a:srcRect/>
-                    <a:stretch>
-                      <a:fillRect/>
-                    </a:stretch>
-                  </pic:blipFill>
-                  <pic:spPr bwMode="auto">
-                    <a:xfrm>
-                      <a:off x="0" y="0"/>
-                      <a:ext cx="3600000" cy="8205882"/>
-                    </a:xfrm>
-                    <a:prstGeom prst="rect">
-                      <a:avLst/>
-                    </a:prstGeom>
-                    <a:noFill/>
-                    <a:ln>
-                      <a:noFill/>
-                    </a:ln>
-                  </pic:spPr>
-                </pic:pic>
-              </a:graphicData>
-            </a:graphic>
-          </wp:inline>
-        </w:drawing>
-      </w:r>
-    </w:p>
-    <w:p>
-      <w:pPr>
-        <w:spacing w:after="0" w:line="240" w:lineRule="auto"/>
-        <w:jc w:val="center"/>
-        <w:rPr>
-          <w:rFonts w:ascii="Times New Roman" w:hAnsi="Times New Roman" w:cs="Times New Roman"/>
-          <w:noProof/>
-          <w:sz w:val="28"/>
-          <w:szCs w:val="28"/>
-        </w:rPr>
-      </w:pPr>
-      <w:r>
-        <w:rPr>
-          <w:rFonts w:ascii="Times New Roman" w:hAnsi="Times New Roman" w:cs="Times New Roman"/>
-          <w:noProof/>
-          <w:sz w:val="28"/>
-          <w:szCs w:val="28"/>
-        </w:rPr>
-        <w:t>Рисунок 2.3 – Приложение запущенное на физическом устройстве</w:t>
-      </w:r>
-    </w:p>
-    <w:p>
-      <w:pPr>
-        <w:spacing w:line="360" w:lineRule="auto"/>
-        <w:ind w:firstLine="708"/>
-        <w:jc w:val="both"/>
-        <w:rPr>
-          <w:rFonts w:ascii="Times New Roman" w:hAnsi="Times New Roman" w:cs="Times New Roman"/>
-          <w:b/>
-          <w:bCs/>
-          <w:sz w:val="28"/>
-          <w:szCs w:val="28"/>
-        </w:rPr>
-      </w:pPr>
-      <w:r>
-        <w:rPr>
-          <w:rFonts w:ascii="Times New Roman" w:hAnsi="Times New Roman" w:cs="Times New Roman"/>
-          <w:b/>
-          <w:bCs/>
-          <w:sz w:val="28"/>
-          <w:szCs w:val="28"/>
-        </w:rPr>
-        <w:lastRenderedPageBreak/>
-        <w:t xml:space="preserve">Задание 3 </w:t>
-      </w:r>
-    </w:p>
-    <w:p>
-      <w:pPr>
-        <w:spacing w:line="360" w:lineRule="auto"/>
-        <w:ind w:firstLine="708"/>
-        <w:jc w:val="both"/>
-        <w:rPr>
-          <w:rFonts w:ascii="Times New Roman" w:hAnsi="Times New Roman" w:cs="Times New Roman"/>
-          <w:sz w:val="28"/>
-          <w:szCs w:val="28"/>
-        </w:rPr>
-      </w:pPr>
-      <w:r>
-        <w:rPr>
-          <w:rFonts w:ascii="Times New Roman" w:hAnsi="Times New Roman" w:cs="Times New Roman"/>
-          <w:sz w:val="28"/>
-          <w:szCs w:val="28"/>
-        </w:rPr>
-        <w:t xml:space="preserve">Добавим картинку на наш </w:t>
-      </w:r>
-      <w:r>
-        <w:rPr>
-          <w:rFonts w:ascii="Times New Roman" w:hAnsi="Times New Roman" w:cs="Times New Roman"/>
-          <w:sz w:val="28"/>
-          <w:szCs w:val="28"/>
-          <w:lang w:val="en-US"/>
-        </w:rPr>
-        <w:t>activity</w:t>
-      </w:r>
-      <w:r>
-        <w:rPr>
-          <w:rFonts w:ascii="Times New Roman" w:hAnsi="Times New Roman" w:cs="Times New Roman"/>
-          <w:sz w:val="28"/>
-          <w:szCs w:val="28"/>
-        </w:rPr>
-        <w:t xml:space="preserve"> при помощи </w:t>
-      </w:r>
-      <w:proofErr w:type="spellStart"/>
-      <w:r>
-        <w:rPr>
-          <w:rFonts w:ascii="Times New Roman" w:hAnsi="Times New Roman" w:cs="Times New Roman"/>
-          <w:sz w:val="28"/>
-          <w:szCs w:val="28"/>
-        </w:rPr>
-        <w:t>ImageView</w:t>
-      </w:r>
-      <w:proofErr w:type="spellEnd"/>
-      <w:r>
-        <w:rPr>
-          <w:rFonts w:ascii="Times New Roman" w:hAnsi="Times New Roman" w:cs="Times New Roman"/>
-          <w:sz w:val="28"/>
-          <w:szCs w:val="28"/>
-        </w:rPr>
-        <w:t xml:space="preserve">. Код данной </w:t>
-      </w:r>
-      <w:r>
-        <w:rPr>
-          <w:rFonts w:ascii="Times New Roman" w:hAnsi="Times New Roman" w:cs="Times New Roman"/>
-          <w:sz w:val="28"/>
-          <w:szCs w:val="28"/>
-          <w:lang w:val="en-US"/>
-        </w:rPr>
-        <w:t>XML</w:t>
-      </w:r>
-      <w:r>
-        <w:rPr>
-          <w:rFonts w:ascii="Times New Roman" w:hAnsi="Times New Roman" w:cs="Times New Roman"/>
-          <w:sz w:val="28"/>
-          <w:szCs w:val="28"/>
-        </w:rPr>
-        <w:t xml:space="preserve"> разметки показан на рисунке 3.1</w:t>
-      </w:r>
-    </w:p>
-    <w:p>
-      <w:pPr>
-        <w:spacing w:after="0" w:line="240" w:lineRule="auto"/>
-        <w:jc w:val="center"/>
-        <w:rPr>
-          <w:rFonts w:ascii="Times New Roman" w:hAnsi="Times New Roman" w:cs="Times New Roman"/>
-          <w:noProof/>
-          <w:sz w:val="28"/>
-          <w:szCs w:val="28"/>
-        </w:rPr>
-      </w:pPr>
-      <w:r>
-        <w:rPr>
-          <w:rFonts w:ascii="Times New Roman" w:hAnsi="Times New Roman" w:cs="Times New Roman"/>
-          <w:noProof/>
-          <w:sz w:val="28"/>
-          <w:szCs w:val="28"/>
-        </w:rPr>
-        <w:drawing>
-          <wp:inline distT="0" distB="0" distL="0" distR="0" wp14:anchorId="268AB194" wp14:editId="1F676012">
-            <wp:extent cx="3600000" cy="1757256"/>
-            <wp:effectExtent l="0" t="0" r="635" b="0"/>
-            <wp:docPr id="516180649" name="Рисунок 1"/>
-            <wp:cNvGraphicFramePr>
-              <a:graphicFrameLocks xmlns:a="http://schemas.openxmlformats.org/drawingml/2006/main" noChangeAspect="1"/>
-            </wp:cNvGraphicFramePr>
-            <a:graphic xmlns:a="http://schemas.openxmlformats.org/drawingml/2006/main">
-              <a:graphicData uri="http://schemas.openxmlformats.org/drawingml/2006/picture">
-                <pic:pic xmlns:pic="http://schemas.openxmlformats.org/drawingml/2006/picture">
-                  <pic:nvPicPr>
-                    <pic:cNvPr id="516180649" name=""/>
-                    <pic:cNvPicPr/>
-                  </pic:nvPicPr>
-                  <pic:blipFill>
-                    <a:blip r:embed="rId12"/>
-                    <a:stretch>
-                      <a:fillRect/>
-                    </a:stretch>
-                  </pic:blipFill>
-                  <pic:spPr>
-                    <a:xfrm>
-                      <a:off x="0" y="0"/>
-                      <a:ext cx="3600000" cy="1757256"/>
-                    </a:xfrm>
-                    <a:prstGeom prst="rect">
-                      <a:avLst/>
-                    </a:prstGeom>
-                  </pic:spPr>
-                </pic:pic>
-              </a:graphicData>
-            </a:graphic>
-          </wp:inline>
-        </w:drawing>
-      </w:r>
-    </w:p>
-    <w:p>
-      <w:pPr>
-        <w:spacing w:after="0" w:line="240" w:lineRule="auto"/>
-        <w:jc w:val="center"/>
-        <w:rPr>
-          <w:rFonts w:ascii="Times New Roman" w:hAnsi="Times New Roman" w:cs="Times New Roman"/>
-          <w:noProof/>
-          <w:sz w:val="28"/>
-          <w:szCs w:val="28"/>
-        </w:rPr>
-      </w:pPr>
-      <w:r>
-        <w:rPr>
-          <w:rFonts w:ascii="Times New Roman" w:hAnsi="Times New Roman" w:cs="Times New Roman"/>
-          <w:noProof/>
-          <w:sz w:val="28"/>
-          <w:szCs w:val="28"/>
-        </w:rPr>
-        <w:t>Рисунок 3.1 – Добавление картинки на activity</w:t>
-      </w:r>
-    </w:p>
-    <w:p>
-      <w:pPr>
-        <w:spacing w:line="360" w:lineRule="auto"/>
-        <w:ind w:firstLine="708"/>
-        <w:jc w:val="both"/>
-        <w:rPr>
-          <w:rFonts w:ascii="Times New Roman" w:hAnsi="Times New Roman" w:cs="Times New Roman"/>
-          <w:sz w:val="28"/>
-          <w:szCs w:val="28"/>
-        </w:rPr>
-      </w:pPr>
-      <w:r>
-        <w:rPr>
-          <w:rFonts w:ascii="Times New Roman" w:hAnsi="Times New Roman" w:cs="Times New Roman"/>
-          <w:sz w:val="28"/>
-          <w:szCs w:val="28"/>
-        </w:rPr>
-        <w:t xml:space="preserve">Изменим иконку нашего приложения для этого войдем в окно мастера </w:t>
-      </w:r>
-      <w:r>
-        <w:rPr>
-          <w:rFonts w:ascii="Times New Roman" w:hAnsi="Times New Roman" w:cs="Times New Roman"/>
-          <w:sz w:val="28"/>
-          <w:szCs w:val="28"/>
-          <w:lang w:val="en-US"/>
-        </w:rPr>
-        <w:t>Asset</w:t>
-      </w:r>
-      <w:r>
-        <w:rPr>
-          <w:rFonts w:ascii="Times New Roman" w:hAnsi="Times New Roman" w:cs="Times New Roman"/>
-          <w:sz w:val="28"/>
-          <w:szCs w:val="28"/>
-        </w:rPr>
-        <w:t xml:space="preserve"> </w:t>
-      </w:r>
-      <w:r>
-        <w:rPr>
-          <w:rFonts w:ascii="Times New Roman" w:hAnsi="Times New Roman" w:cs="Times New Roman"/>
-          <w:sz w:val="28"/>
-          <w:szCs w:val="28"/>
-          <w:lang w:val="en-US"/>
-        </w:rPr>
-        <w:t>Studio</w:t>
-      </w:r>
-      <w:r>
-        <w:rPr>
-          <w:rFonts w:ascii="Times New Roman" w:hAnsi="Times New Roman" w:cs="Times New Roman"/>
-          <w:sz w:val="28"/>
-          <w:szCs w:val="28"/>
-        </w:rPr>
-        <w:t xml:space="preserve">. Даная панель предоставлена на рисунке 3.2. </w:t>
-      </w:r>
-    </w:p>
-    <w:p>
-      <w:pPr>
-        <w:spacing w:after="0" w:line="240" w:lineRule="auto"/>
-        <w:jc w:val="center"/>
-        <w:rPr>
-          <w:rFonts w:ascii="Times New Roman" w:hAnsi="Times New Roman" w:cs="Times New Roman"/>
-          <w:noProof/>
-          <w:sz w:val="28"/>
-          <w:szCs w:val="28"/>
-        </w:rPr>
-      </w:pPr>
-      <w:r>
-        <w:rPr>
-          <w:rFonts w:ascii="Times New Roman" w:hAnsi="Times New Roman" w:cs="Times New Roman"/>
-          <w:noProof/>
-          <w:sz w:val="28"/>
-          <w:szCs w:val="28"/>
-        </w:rPr>
-        <w:drawing>
-          <wp:inline distT="0" distB="0" distL="0" distR="0" wp14:anchorId="62B52B53" wp14:editId="21F93EA2">
-            <wp:extent cx="3600000" cy="2412827"/>
-            <wp:effectExtent l="0" t="0" r="635" b="6985"/>
-            <wp:docPr id="1259100451" name="Рисунок 1"/>
-            <wp:cNvGraphicFramePr>
-              <a:graphicFrameLocks xmlns:a="http://schemas.openxmlformats.org/drawingml/2006/main" noChangeAspect="1"/>
-            </wp:cNvGraphicFramePr>
-            <a:graphic xmlns:a="http://schemas.openxmlformats.org/drawingml/2006/main">
-              <a:graphicData uri="http://schemas.openxmlformats.org/drawingml/2006/picture">
-                <pic:pic xmlns:pic="http://schemas.openxmlformats.org/drawingml/2006/picture">
-                  <pic:nvPicPr>
-                    <pic:cNvPr id="1259100451" name=""/>
-                    <pic:cNvPicPr/>
-                  </pic:nvPicPr>
-                  <pic:blipFill>
-                    <a:blip r:embed="rId13"/>
-                    <a:stretch>
-                      <a:fillRect/>
-                    </a:stretch>
-                  </pic:blipFill>
-                  <pic:spPr>
-                    <a:xfrm>
-                      <a:off x="0" y="0"/>
-                      <a:ext cx="3600000" cy="2412827"/>
-                    </a:xfrm>
-                    <a:prstGeom prst="rect">
-                      <a:avLst/>
-                    </a:prstGeom>
-                  </pic:spPr>
-                </pic:pic>
-              </a:graphicData>
-            </a:graphic>
-          </wp:inline>
-        </w:drawing>
-      </w:r>
-    </w:p>
-    <w:p>
-      <w:pPr>
-        <w:spacing w:line="240" w:lineRule="auto"/>
-        <w:jc w:val="center"/>
-        <w:rPr>
-          <w:rFonts w:ascii="Times New Roman" w:hAnsi="Times New Roman" w:cs="Times New Roman"/>
-          <w:noProof/>
-          <w:sz w:val="28"/>
-          <w:szCs w:val="28"/>
-        </w:rPr>
-      </w:pPr>
-      <w:r>
-        <w:rPr>
-          <w:rFonts w:ascii="Times New Roman" w:hAnsi="Times New Roman" w:cs="Times New Roman"/>
-          <w:noProof/>
-          <w:sz w:val="28"/>
-          <w:szCs w:val="28"/>
-        </w:rPr>
-        <w:t xml:space="preserve">Рисунок 3.2 – Изменение иконки нашего приложения </w:t>
-      </w:r>
-    </w:p>
-    <w:p>
-      <w:pPr>
-        <w:spacing w:line="360" w:lineRule="auto"/>
-        <w:ind w:firstLine="708"/>
-        <w:jc w:val="both"/>
-        <w:rPr>
-          <w:rFonts w:ascii="Times New Roman" w:hAnsi="Times New Roman" w:cs="Times New Roman"/>
-          <w:sz w:val="28"/>
-          <w:szCs w:val="28"/>
-        </w:rPr>
-      </w:pPr>
-      <w:r>
-        <w:rPr>
-          <w:rFonts w:ascii="Times New Roman" w:hAnsi="Times New Roman" w:cs="Times New Roman"/>
-          <w:sz w:val="28"/>
-          <w:szCs w:val="28"/>
-        </w:rPr>
-        <w:t>После всех изменений запустим приложение на моем устройстве скриншот с моего телефона предоставлен на рисунке 3.3.</w:t>
-      </w:r>
-    </w:p>
-    <w:p>
-      <w:pPr>
-        <w:spacing w:line="360" w:lineRule="auto"/>
-        <w:jc w:val="both"/>
-        <w:rPr>
-          <w:rFonts w:ascii="Times New Roman" w:hAnsi="Times New Roman" w:cs="Times New Roman"/>
-          <w:sz w:val="28"/>
-          <w:szCs w:val="28"/>
-        </w:rPr>
-      </w:pPr>
-    </w:p>
-    <w:p>
-      <w:pPr>
-        <w:spacing w:after="0" w:line="240" w:lineRule="auto"/>
-        <w:jc w:val="center"/>
-        <w:rPr>
-          <w:rFonts w:ascii="Times New Roman" w:hAnsi="Times New Roman" w:cs="Times New Roman"/>
-          <w:noProof/>
-          <w:sz w:val="28"/>
-          <w:szCs w:val="28"/>
-        </w:rPr>
-      </w:pPr>
-      <w:r>
-        <w:rPr>
-          <w:rFonts w:ascii="Times New Roman" w:hAnsi="Times New Roman" w:cs="Times New Roman"/>
-          <w:noProof/>
-          <w:sz w:val="28"/>
-          <w:szCs w:val="28"/>
-        </w:rPr>
-        <w:lastRenderedPageBreak/>
-        <w:drawing>
-          <wp:inline distT="0" distB="0" distL="0" distR="0" wp14:anchorId="72E94887" wp14:editId="102A0CE5">
-            <wp:extent cx="3600000" cy="8205882"/>
-            <wp:effectExtent l="0" t="0" r="635" b="5080"/>
-            <wp:docPr id="74466334" name="Рисунок 2"/>
-            <wp:cNvGraphicFramePr>
-              <a:graphicFrameLocks xmlns:a="http://schemas.openxmlformats.org/drawingml/2006/main" noChangeAspect="1"/>
-            </wp:cNvGraphicFramePr>
-            <a:graphic xmlns:a="http://schemas.openxmlformats.org/drawingml/2006/main">
-              <a:graphicData uri="http://schemas.openxmlformats.org/drawingml/2006/picture">
-                <pic:pic xmlns:pic="http://schemas.openxmlformats.org/drawingml/2006/picture">
-                  <pic:nvPicPr>
-                    <pic:cNvPr id="0" name="Picture 3"/>
                     <pic:cNvPicPr>
                       <a:picLocks noChangeAspect="1" noChangeArrowheads="1"/>
                     </pic:cNvPicPr>
@@ -3044,7 +3190,7 @@
     </w:p>
     <w:p>
       <w:pPr>
-        <w:spacing w:line="240" w:lineRule="auto"/>
+        <w:spacing w:after="0" w:line="240" w:lineRule="auto"/>
         <w:jc w:val="center"/>
         <w:rPr>
           <w:rFonts w:ascii="Times New Roman" w:hAnsi="Times New Roman" w:cs="Times New Roman"/>
@@ -3060,34 +3206,26 @@
           <w:sz w:val="28"/>
           <w:szCs w:val="28"/>
         </w:rPr>
-        <w:t>Рисунок 3.3 – Приложение на мобильном устройстве</w:t>
-      </w:r>
-    </w:p>
-    <w:p>
-      <w:pPr>
-        <w:spacing w:line="360" w:lineRule="auto"/>
-        <w:jc w:val="both"/>
-        <w:rPr>
-          <w:rFonts w:ascii="Times New Roman" w:hAnsi="Times New Roman" w:cs="Times New Roman"/>
-          <w:b/>
-          <w:bCs/>
-          <w:sz w:val="28"/>
-          <w:szCs w:val="28"/>
-        </w:rPr>
-      </w:pPr>
-    </w:p>
-    <w:p>
-      <w:pPr>
-        <w:spacing w:line="360" w:lineRule="auto"/>
-        <w:jc w:val="both"/>
-        <w:rPr>
-          <w:rFonts w:ascii="Times New Roman" w:hAnsi="Times New Roman" w:cs="Times New Roman"/>
-          <w:b/>
-          <w:bCs/>
-          <w:sz w:val="28"/>
-          <w:szCs w:val="28"/>
-        </w:rPr>
-      </w:pPr>
+        <w:t xml:space="preserve">Рисунок </w:t>
+      </w:r>
+      <w:r>
+        <w:rPr>
+          <w:rFonts w:ascii="Times New Roman" w:hAnsi="Times New Roman" w:cs="Times New Roman"/>
+          <w:noProof/>
+          <w:sz w:val="28"/>
+          <w:szCs w:val="28"/>
+        </w:rPr>
+        <w:t>9</w:t>
+      </w:r>
+      <w:r>
+        <w:rPr>
+          <w:rFonts w:ascii="Times New Roman" w:hAnsi="Times New Roman" w:cs="Times New Roman"/>
+          <w:noProof/>
+          <w:sz w:val="28"/>
+          <w:szCs w:val="28"/>
+        </w:rPr>
+        <w:t xml:space="preserve"> – Приложение запущенное на физическом устройстве</w:t>
+      </w:r>
     </w:p>
     <w:p>
       <w:pPr>
@@ -3102,17 +3240,6 @@
           <w:szCs w:val="28"/>
         </w:rPr>
       </w:pPr>
-      <w:r>
-        <w:rPr>
-          <w:rFonts w:ascii="Times New Roman" w:hAnsi="Times New Roman" w:cs="Times New Roman"/>
-          <w:b/>
-          <w:bCs/>
-          <w:sz w:val="28"/>
-          <w:szCs w:val="28"/>
-        </w:rPr>
-        <w:lastRenderedPageBreak/>
-        <w:t>Индивидуальное задание</w:t>
-      </w:r>
     </w:p>
     <w:p>
       <w:pPr>
@@ -3131,7 +3258,160 @@
           <w:sz w:val="28"/>
           <w:szCs w:val="28"/>
         </w:rPr>
-        <w:t>Калькулятор перевода чисел (в т.ч. дробных) в различные системы счисления (с основаниями 2, 8, 10, 16).</w:t>
+        <w:lastRenderedPageBreak/>
+        <w:t xml:space="preserve">Добавим картинку на наш </w:t>
+      </w:r>
+      <w:r>
+        <w:rPr>
+          <w:rFonts w:ascii="Times New Roman" w:hAnsi="Times New Roman" w:cs="Times New Roman"/>
+          <w:sz w:val="28"/>
+          <w:szCs w:val="28"/>
+          <w:lang w:val="en-US"/>
+        </w:rPr>
+        <w:t>activity</w:t>
+      </w:r>
+      <w:r>
+        <w:rPr>
+          <w:rFonts w:ascii="Times New Roman" w:hAnsi="Times New Roman" w:cs="Times New Roman"/>
+          <w:sz w:val="28"/>
+          <w:szCs w:val="28"/>
+        </w:rPr>
+        <w:t xml:space="preserve"> при помощи </w:t>
+      </w:r>
+      <w:r>
+        <w:rPr>
+          <w:rFonts w:ascii="Times New Roman" w:hAnsi="Times New Roman" w:cs="Times New Roman"/>
+          <w:sz w:val="28"/>
+          <w:szCs w:val="28"/>
+        </w:rPr>
+        <w:t xml:space="preserve">ImageView. Код данной </w:t>
+      </w:r>
+      <w:r>
+        <w:rPr>
+          <w:rFonts w:ascii="Times New Roman" w:hAnsi="Times New Roman" w:cs="Times New Roman"/>
+          <w:sz w:val="28"/>
+          <w:szCs w:val="28"/>
+          <w:lang w:val="en-US"/>
+        </w:rPr>
+        <w:t>XML</w:t>
+      </w:r>
+      <w:r>
+        <w:rPr>
+          <w:rFonts w:ascii="Times New Roman" w:hAnsi="Times New Roman" w:cs="Times New Roman"/>
+          <w:sz w:val="28"/>
+          <w:szCs w:val="28"/>
+        </w:rPr>
+        <w:t xml:space="preserve"> разметки показан на рисунке </w:t>
+      </w:r>
+      <w:r>
+        <w:rPr>
+          <w:rFonts w:ascii="Times New Roman" w:hAnsi="Times New Roman" w:cs="Times New Roman"/>
+          <w:sz w:val="28"/>
+          <w:szCs w:val="28"/>
+        </w:rPr>
+        <w:t>10</w:t>
+      </w:r>
+      <w:r>
+        <w:rPr>
+          <w:rFonts w:ascii="Times New Roman" w:hAnsi="Times New Roman" w:cs="Times New Roman"/>
+          <w:sz w:val="28"/>
+          <w:szCs w:val="28"/>
+        </w:rPr>
+        <w:t>.</w:t>
+      </w:r>
+    </w:p>
+    <w:p>
+      <w:pPr>
+        <w:spacing w:after="0" w:line="240" w:lineRule="auto"/>
+        <w:jc w:val="center"/>
+        <w:rPr>
+          <w:rFonts w:ascii="Times New Roman" w:hAnsi="Times New Roman" w:cs="Times New Roman"/>
+          <w:noProof/>
+          <w:sz w:val="28"/>
+          <w:szCs w:val="28"/>
+        </w:rPr>
+      </w:pPr>
+      <w:r>
+        <w:rPr>
+          <w:rFonts w:ascii="Times New Roman" w:hAnsi="Times New Roman" w:cs="Times New Roman"/>
+          <w:noProof/>
+          <w:sz w:val="28"/>
+          <w:szCs w:val="28"/>
+        </w:rPr>
+        <w:drawing>
+          <wp:inline distT="0" distB="0" distL="0" distR="0" wp14:anchorId="268AB194" wp14:editId="1F676012">
+            <wp:extent cx="3600000" cy="1757256"/>
+            <wp:effectExtent l="0" t="0" r="635" b="0"/>
+            <wp:docPr id="516180649" name="Рисунок 1"/>
+            <wp:cNvGraphicFramePr>
+              <a:graphicFrameLocks xmlns:a="http://schemas.openxmlformats.org/drawingml/2006/main" noChangeAspect="1"/>
+            </wp:cNvGraphicFramePr>
+            <a:graphic xmlns:a="http://schemas.openxmlformats.org/drawingml/2006/main">
+              <a:graphicData uri="http://schemas.openxmlformats.org/drawingml/2006/picture">
+                <pic:pic xmlns:pic="http://schemas.openxmlformats.org/drawingml/2006/picture">
+                  <pic:nvPicPr>
+                    <pic:cNvPr id="516180649" name=""/>
+                    <pic:cNvPicPr/>
+                  </pic:nvPicPr>
+                  <pic:blipFill>
+                    <a:blip r:embed="rId15"/>
+                    <a:stretch>
+                      <a:fillRect/>
+                    </a:stretch>
+                  </pic:blipFill>
+                  <pic:spPr>
+                    <a:xfrm>
+                      <a:off x="0" y="0"/>
+                      <a:ext cx="3600000" cy="1757256"/>
+                    </a:xfrm>
+                    <a:prstGeom prst="rect">
+                      <a:avLst/>
+                    </a:prstGeom>
+                  </pic:spPr>
+                </pic:pic>
+              </a:graphicData>
+            </a:graphic>
+          </wp:inline>
+        </w:drawing>
+      </w:r>
+    </w:p>
+    <w:p>
+      <w:pPr>
+        <w:spacing w:line="240" w:lineRule="auto"/>
+        <w:jc w:val="center"/>
+        <w:rPr>
+          <w:rFonts w:ascii="Times New Roman" w:hAnsi="Times New Roman" w:cs="Times New Roman"/>
+          <w:noProof/>
+          <w:sz w:val="28"/>
+          <w:szCs w:val="28"/>
+        </w:rPr>
+      </w:pPr>
+      <w:r>
+        <w:rPr>
+          <w:rFonts w:ascii="Times New Roman" w:hAnsi="Times New Roman" w:cs="Times New Roman"/>
+          <w:noProof/>
+          <w:sz w:val="28"/>
+          <w:szCs w:val="28"/>
+        </w:rPr>
+        <w:t xml:space="preserve">Рисунок </w:t>
+      </w:r>
+      <w:r>
+        <w:rPr>
+          <w:rFonts w:ascii="Times New Roman" w:hAnsi="Times New Roman" w:cs="Times New Roman"/>
+          <w:noProof/>
+          <w:sz w:val="28"/>
+          <w:szCs w:val="28"/>
+        </w:rPr>
+        <w:t>10</w:t>
+      </w:r>
+      <w:r>
+        <w:rPr>
+          <w:rFonts w:ascii="Times New Roman" w:hAnsi="Times New Roman" w:cs="Times New Roman"/>
+          <w:noProof/>
+          <w:sz w:val="28"/>
+          <w:szCs w:val="28"/>
+        </w:rPr>
+        <w:t xml:space="preserve"> – Добавление картинки на activity</w:t>
       </w:r>
     </w:p>
     <w:p>
@@ -3151,6 +3431,562 @@
           <w:sz w:val="28"/>
           <w:szCs w:val="28"/>
         </w:rPr>
+        <w:t xml:space="preserve">Изменим иконку нашего приложения для этого войдем в окно мастера </w:t>
+      </w:r>
+      <w:r>
+        <w:rPr>
+          <w:rFonts w:ascii="Times New Roman" w:hAnsi="Times New Roman" w:cs="Times New Roman"/>
+          <w:sz w:val="28"/>
+          <w:szCs w:val="28"/>
+          <w:lang w:val="en-US"/>
+        </w:rPr>
+        <w:t>Asset</w:t>
+      </w:r>
+      <w:r>
+        <w:rPr>
+          <w:rFonts w:ascii="Times New Roman" w:hAnsi="Times New Roman" w:cs="Times New Roman"/>
+          <w:sz w:val="28"/>
+          <w:szCs w:val="28"/>
+        </w:rPr>
+        <w:t xml:space="preserve"> </w:t>
+      </w:r>
+      <w:r>
+        <w:rPr>
+          <w:rFonts w:ascii="Times New Roman" w:hAnsi="Times New Roman" w:cs="Times New Roman"/>
+          <w:sz w:val="28"/>
+          <w:szCs w:val="28"/>
+          <w:lang w:val="en-US"/>
+        </w:rPr>
+        <w:t>Studio</w:t>
+      </w:r>
+      <w:r>
+        <w:rPr>
+          <w:rFonts w:ascii="Times New Roman" w:hAnsi="Times New Roman" w:cs="Times New Roman"/>
+          <w:sz w:val="28"/>
+          <w:szCs w:val="28"/>
+        </w:rPr>
+        <w:t xml:space="preserve">. Даная панель предоставлена на рисунке </w:t>
+      </w:r>
+      <w:r>
+        <w:rPr>
+          <w:rFonts w:ascii="Times New Roman" w:hAnsi="Times New Roman" w:cs="Times New Roman"/>
+          <w:sz w:val="28"/>
+          <w:szCs w:val="28"/>
+          <w:lang w:val="en-US"/>
+        </w:rPr>
+        <w:t>1</w:t>
+      </w:r>
+      <w:r>
+        <w:rPr>
+          <w:rFonts w:ascii="Times New Roman" w:hAnsi="Times New Roman" w:cs="Times New Roman"/>
+          <w:sz w:val="28"/>
+          <w:szCs w:val="28"/>
+          <w:lang w:val="en-US"/>
+        </w:rPr>
+        <w:t>1</w:t>
+      </w:r>
+      <w:r>
+        <w:rPr>
+          <w:rFonts w:ascii="Times New Roman" w:hAnsi="Times New Roman" w:cs="Times New Roman"/>
+          <w:sz w:val="28"/>
+          <w:szCs w:val="28"/>
+        </w:rPr>
+        <w:t xml:space="preserve">. </w:t>
+      </w:r>
+    </w:p>
+    <w:p>
+      <w:pPr>
+        <w:spacing w:after="0" w:line="240" w:lineRule="auto"/>
+        <w:jc w:val="center"/>
+        <w:rPr>
+          <w:rFonts w:ascii="Times New Roman" w:hAnsi="Times New Roman" w:cs="Times New Roman"/>
+          <w:noProof/>
+          <w:sz w:val="28"/>
+          <w:szCs w:val="28"/>
+        </w:rPr>
+      </w:pPr>
+      <w:r>
+        <w:rPr>
+          <w:rFonts w:ascii="Times New Roman" w:hAnsi="Times New Roman" w:cs="Times New Roman"/>
+          <w:noProof/>
+          <w:sz w:val="28"/>
+          <w:szCs w:val="28"/>
+        </w:rPr>
+        <w:drawing>
+          <wp:inline distT="0" distB="0" distL="0" distR="0" wp14:anchorId="62B52B53" wp14:editId="21F93EA2">
+            <wp:extent cx="3600000" cy="2412827"/>
+            <wp:effectExtent l="0" t="0" r="635" b="6985"/>
+            <wp:docPr id="1259100451" name="Рисунок 1"/>
+            <wp:cNvGraphicFramePr>
+              <a:graphicFrameLocks xmlns:a="http://schemas.openxmlformats.org/drawingml/2006/main" noChangeAspect="1"/>
+            </wp:cNvGraphicFramePr>
+            <a:graphic xmlns:a="http://schemas.openxmlformats.org/drawingml/2006/main">
+              <a:graphicData uri="http://schemas.openxmlformats.org/drawingml/2006/picture">
+                <pic:pic xmlns:pic="http://schemas.openxmlformats.org/drawingml/2006/picture">
+                  <pic:nvPicPr>
+                    <pic:cNvPr id="1259100451" name=""/>
+                    <pic:cNvPicPr/>
+                  </pic:nvPicPr>
+                  <pic:blipFill>
+                    <a:blip r:embed="rId16"/>
+                    <a:stretch>
+                      <a:fillRect/>
+                    </a:stretch>
+                  </pic:blipFill>
+                  <pic:spPr>
+                    <a:xfrm>
+                      <a:off x="0" y="0"/>
+                      <a:ext cx="3600000" cy="2412827"/>
+                    </a:xfrm>
+                    <a:prstGeom prst="rect">
+                      <a:avLst/>
+                    </a:prstGeom>
+                  </pic:spPr>
+                </pic:pic>
+              </a:graphicData>
+            </a:graphic>
+          </wp:inline>
+        </w:drawing>
+      </w:r>
+    </w:p>
+    <w:p>
+      <w:pPr>
+        <w:spacing w:line="240" w:lineRule="auto"/>
+        <w:jc w:val="center"/>
+        <w:rPr>
+          <w:rFonts w:ascii="Times New Roman" w:hAnsi="Times New Roman" w:cs="Times New Roman"/>
+          <w:noProof/>
+          <w:sz w:val="28"/>
+          <w:szCs w:val="28"/>
+        </w:rPr>
+      </w:pPr>
+      <w:r>
+        <w:rPr>
+          <w:rFonts w:ascii="Times New Roman" w:hAnsi="Times New Roman" w:cs="Times New Roman"/>
+          <w:noProof/>
+          <w:sz w:val="28"/>
+          <w:szCs w:val="28"/>
+        </w:rPr>
+        <w:t xml:space="preserve">Рисунок </w:t>
+      </w:r>
+      <w:r>
+        <w:rPr>
+          <w:rFonts w:ascii="Times New Roman" w:hAnsi="Times New Roman" w:cs="Times New Roman"/>
+          <w:noProof/>
+          <w:sz w:val="28"/>
+          <w:szCs w:val="28"/>
+        </w:rPr>
+        <w:t>1</w:t>
+      </w:r>
+      <w:r>
+        <w:rPr>
+          <w:rFonts w:ascii="Times New Roman" w:hAnsi="Times New Roman" w:cs="Times New Roman"/>
+          <w:noProof/>
+          <w:sz w:val="28"/>
+          <w:szCs w:val="28"/>
+        </w:rPr>
+        <w:t>1</w:t>
+      </w:r>
+      <w:r>
+        <w:rPr>
+          <w:rFonts w:ascii="Times New Roman" w:hAnsi="Times New Roman" w:cs="Times New Roman"/>
+          <w:noProof/>
+          <w:sz w:val="28"/>
+          <w:szCs w:val="28"/>
+        </w:rPr>
+        <w:t xml:space="preserve"> – Изменение иконки нашего приложения </w:t>
+      </w:r>
+    </w:p>
+    <w:p>
+      <w:pPr>
+        <w:spacing w:line="360" w:lineRule="auto"/>
+        <w:ind w:firstLine="708"/>
+        <w:jc w:val="both"/>
+        <w:rPr>
+          <w:rFonts w:ascii="Times New Roman" w:hAnsi="Times New Roman" w:cs="Times New Roman"/>
+          <w:sz w:val="28"/>
+          <w:szCs w:val="28"/>
+        </w:rPr>
+      </w:pPr>
+      <w:r>
+        <w:rPr>
+          <w:rFonts w:ascii="Times New Roman" w:hAnsi="Times New Roman" w:cs="Times New Roman"/>
+          <w:sz w:val="28"/>
+          <w:szCs w:val="28"/>
+        </w:rPr>
+        <w:t>Отображение иконки на моем устройстве предоставлено на рисунке 1</w:t>
+      </w:r>
+      <w:r>
+        <w:rPr>
+          <w:rFonts w:ascii="Times New Roman" w:hAnsi="Times New Roman" w:cs="Times New Roman"/>
+          <w:sz w:val="28"/>
+          <w:szCs w:val="28"/>
+        </w:rPr>
+        <w:t>2</w:t>
+      </w:r>
+      <w:r>
+        <w:rPr>
+          <w:rFonts w:ascii="Times New Roman" w:hAnsi="Times New Roman" w:cs="Times New Roman"/>
+          <w:sz w:val="28"/>
+          <w:szCs w:val="28"/>
+        </w:rPr>
+        <w:t>.</w:t>
+      </w:r>
+    </w:p>
+    <w:p>
+      <w:pPr>
+        <w:spacing w:after="0" w:line="240" w:lineRule="auto"/>
+        <w:jc w:val="center"/>
+        <w:rPr>
+          <w:rFonts w:ascii="Times New Roman" w:hAnsi="Times New Roman" w:cs="Times New Roman"/>
+          <w:noProof/>
+          <w:sz w:val="28"/>
+          <w:szCs w:val="28"/>
+        </w:rPr>
+      </w:pPr>
+      <w:r>
+        <w:rPr>
+          <w:rFonts w:ascii="Times New Roman" w:hAnsi="Times New Roman" w:cs="Times New Roman"/>
+          <w:noProof/>
+          <w:sz w:val="28"/>
+          <w:szCs w:val="28"/>
+        </w:rPr>
+        <w:drawing>
+          <wp:inline distT="0" distB="0" distL="0" distR="0" wp14:anchorId="54BA5749" wp14:editId="2E218153">
+            <wp:extent cx="3960000" cy="1574189"/>
+            <wp:effectExtent l="0" t="0" r="2540" b="6985"/>
+            <wp:docPr id="1567636830" name="Рисунок 1"/>
+            <wp:cNvGraphicFramePr>
+              <a:graphicFrameLocks xmlns:a="http://schemas.openxmlformats.org/drawingml/2006/main" noChangeAspect="1"/>
+            </wp:cNvGraphicFramePr>
+            <a:graphic xmlns:a="http://schemas.openxmlformats.org/drawingml/2006/main">
+              <a:graphicData uri="http://schemas.openxmlformats.org/drawingml/2006/picture">
+                <pic:pic xmlns:pic="http://schemas.openxmlformats.org/drawingml/2006/picture">
+                  <pic:nvPicPr>
+                    <pic:cNvPr id="0" name="Picture 1"/>
+                    <pic:cNvPicPr>
+                      <a:picLocks noChangeAspect="1" noChangeArrowheads="1"/>
+                    </pic:cNvPicPr>
+                  </pic:nvPicPr>
+                  <pic:blipFill>
+                    <a:blip r:embed="rId17">
+                      <a:extLst>
+                        <a:ext uri="{28A0092B-C50C-407E-A947-70E740481C1C}">
+                          <a14:useLocalDpi xmlns:a14="http://schemas.microsoft.com/office/drawing/2010/main" val="0"/>
+                        </a:ext>
+                      </a:extLst>
+                    </a:blip>
+                    <a:srcRect/>
+                    <a:stretch>
+                      <a:fillRect/>
+                    </a:stretch>
+                  </pic:blipFill>
+                  <pic:spPr bwMode="auto">
+                    <a:xfrm>
+                      <a:off x="0" y="0"/>
+                      <a:ext cx="3960000" cy="1574189"/>
+                    </a:xfrm>
+                    <a:prstGeom prst="rect">
+                      <a:avLst/>
+                    </a:prstGeom>
+                    <a:noFill/>
+                    <a:ln>
+                      <a:noFill/>
+                    </a:ln>
+                  </pic:spPr>
+                </pic:pic>
+              </a:graphicData>
+            </a:graphic>
+          </wp:inline>
+        </w:drawing>
+      </w:r>
+    </w:p>
+    <w:p>
+      <w:pPr>
+        <w:spacing w:after="0" w:line="240" w:lineRule="auto"/>
+        <w:jc w:val="center"/>
+        <w:rPr>
+          <w:rFonts w:ascii="Times New Roman" w:hAnsi="Times New Roman" w:cs="Times New Roman"/>
+          <w:noProof/>
+          <w:sz w:val="28"/>
+          <w:szCs w:val="28"/>
+        </w:rPr>
+      </w:pPr>
+      <w:r>
+        <w:rPr>
+          <w:rFonts w:ascii="Times New Roman" w:hAnsi="Times New Roman" w:cs="Times New Roman"/>
+          <w:noProof/>
+          <w:sz w:val="28"/>
+          <w:szCs w:val="28"/>
+        </w:rPr>
+        <w:t>Рисунок 1</w:t>
+      </w:r>
+      <w:r>
+        <w:rPr>
+          <w:rFonts w:ascii="Times New Roman" w:hAnsi="Times New Roman" w:cs="Times New Roman"/>
+          <w:noProof/>
+          <w:sz w:val="28"/>
+          <w:szCs w:val="28"/>
+        </w:rPr>
+        <w:t>2</w:t>
+      </w:r>
+      <w:r>
+        <w:rPr>
+          <w:rFonts w:ascii="Times New Roman" w:hAnsi="Times New Roman" w:cs="Times New Roman"/>
+          <w:noProof/>
+          <w:sz w:val="28"/>
+          <w:szCs w:val="28"/>
+        </w:rPr>
+        <w:t xml:space="preserve"> – Иконка приложения на физическом устройстве</w:t>
+      </w:r>
+    </w:p>
+    <w:p>
+      <w:pPr>
+        <w:spacing w:after="0" w:line="240" w:lineRule="auto"/>
+        <w:jc w:val="center"/>
+        <w:rPr>
+          <w:rFonts w:ascii="Times New Roman" w:hAnsi="Times New Roman" w:cs="Times New Roman"/>
+          <w:noProof/>
+          <w:sz w:val="28"/>
+          <w:szCs w:val="28"/>
+        </w:rPr>
+      </w:pPr>
+    </w:p>
+    <w:p>
+      <w:pPr>
+        <w:spacing w:after="0" w:line="240" w:lineRule="auto"/>
+        <w:jc w:val="center"/>
+        <w:rPr>
+          <w:rFonts w:ascii="Times New Roman" w:hAnsi="Times New Roman" w:cs="Times New Roman"/>
+          <w:noProof/>
+          <w:sz w:val="28"/>
+          <w:szCs w:val="28"/>
+        </w:rPr>
+      </w:pPr>
+    </w:p>
+    <w:p>
+      <w:pPr>
+        <w:spacing w:line="360" w:lineRule="auto"/>
+        <w:ind w:firstLine="708"/>
+        <w:jc w:val="both"/>
+        <w:rPr>
+          <w:rFonts w:ascii="Times New Roman" w:hAnsi="Times New Roman" w:cs="Times New Roman"/>
+          <w:sz w:val="28"/>
+          <w:szCs w:val="28"/>
+        </w:rPr>
+      </w:pPr>
+      <w:r>
+        <w:rPr>
+          <w:rFonts w:ascii="Times New Roman" w:hAnsi="Times New Roman" w:cs="Times New Roman"/>
+          <w:sz w:val="28"/>
+          <w:szCs w:val="28"/>
+        </w:rPr>
+        <w:lastRenderedPageBreak/>
+        <w:t xml:space="preserve">После всех изменений запустим приложение на моем устройстве скриншот с моего телефона предоставлен на рисунке </w:t>
+      </w:r>
+      <w:r>
+        <w:rPr>
+          <w:rFonts w:ascii="Times New Roman" w:hAnsi="Times New Roman" w:cs="Times New Roman"/>
+          <w:sz w:val="28"/>
+          <w:szCs w:val="28"/>
+        </w:rPr>
+        <w:t>1</w:t>
+      </w:r>
+      <w:r>
+        <w:rPr>
+          <w:rFonts w:ascii="Times New Roman" w:hAnsi="Times New Roman" w:cs="Times New Roman"/>
+          <w:sz w:val="28"/>
+          <w:szCs w:val="28"/>
+        </w:rPr>
+        <w:t>3</w:t>
+      </w:r>
+      <w:r>
+        <w:rPr>
+          <w:rFonts w:ascii="Times New Roman" w:hAnsi="Times New Roman" w:cs="Times New Roman"/>
+          <w:sz w:val="28"/>
+          <w:szCs w:val="28"/>
+        </w:rPr>
+        <w:t>.</w:t>
+      </w:r>
+    </w:p>
+    <w:p>
+      <w:pPr>
+        <w:spacing w:after="0" w:line="240" w:lineRule="auto"/>
+        <w:jc w:val="center"/>
+        <w:rPr>
+          <w:rFonts w:ascii="Times New Roman" w:hAnsi="Times New Roman" w:cs="Times New Roman"/>
+          <w:noProof/>
+          <w:sz w:val="28"/>
+          <w:szCs w:val="28"/>
+        </w:rPr>
+      </w:pPr>
+      <w:r>
+        <w:rPr>
+          <w:rFonts w:ascii="Times New Roman" w:hAnsi="Times New Roman" w:cs="Times New Roman"/>
+          <w:noProof/>
+          <w:sz w:val="28"/>
+          <w:szCs w:val="28"/>
+        </w:rPr>
+        <w:drawing>
+          <wp:inline distT="0" distB="0" distL="0" distR="0" wp14:anchorId="72E94887" wp14:editId="102A0CE5">
+            <wp:extent cx="3600000" cy="8205882"/>
+            <wp:effectExtent l="0" t="0" r="635" b="5080"/>
+            <wp:docPr id="74466334" name="Рисунок 2"/>
+            <wp:cNvGraphicFramePr>
+              <a:graphicFrameLocks xmlns:a="http://schemas.openxmlformats.org/drawingml/2006/main" noChangeAspect="1"/>
+            </wp:cNvGraphicFramePr>
+            <a:graphic xmlns:a="http://schemas.openxmlformats.org/drawingml/2006/main">
+              <a:graphicData uri="http://schemas.openxmlformats.org/drawingml/2006/picture">
+                <pic:pic xmlns:pic="http://schemas.openxmlformats.org/drawingml/2006/picture">
+                  <pic:nvPicPr>
+                    <pic:cNvPr id="0" name="Picture 3"/>
+                    <pic:cNvPicPr>
+                      <a:picLocks noChangeAspect="1" noChangeArrowheads="1"/>
+                    </pic:cNvPicPr>
+                  </pic:nvPicPr>
+                  <pic:blipFill>
+                    <a:blip r:embed="rId18" cstate="print">
+                      <a:extLst>
+                        <a:ext uri="{28A0092B-C50C-407E-A947-70E740481C1C}">
+                          <a14:useLocalDpi xmlns:a14="http://schemas.microsoft.com/office/drawing/2010/main" val="0"/>
+                        </a:ext>
+                      </a:extLst>
+                    </a:blip>
+                    <a:srcRect/>
+                    <a:stretch>
+                      <a:fillRect/>
+                    </a:stretch>
+                  </pic:blipFill>
+                  <pic:spPr bwMode="auto">
+                    <a:xfrm>
+                      <a:off x="0" y="0"/>
+                      <a:ext cx="3600000" cy="8205882"/>
+                    </a:xfrm>
+                    <a:prstGeom prst="rect">
+                      <a:avLst/>
+                    </a:prstGeom>
+                    <a:noFill/>
+                    <a:ln>
+                      <a:noFill/>
+                    </a:ln>
+                  </pic:spPr>
+                </pic:pic>
+              </a:graphicData>
+            </a:graphic>
+          </wp:inline>
+        </w:drawing>
+      </w:r>
+    </w:p>
+    <w:p>
+      <w:pPr>
+        <w:spacing w:line="240" w:lineRule="auto"/>
+        <w:jc w:val="center"/>
+        <w:rPr>
+          <w:rFonts w:ascii="Times New Roman" w:hAnsi="Times New Roman" w:cs="Times New Roman"/>
+          <w:noProof/>
+          <w:sz w:val="28"/>
+          <w:szCs w:val="28"/>
+        </w:rPr>
+      </w:pPr>
+      <w:r>
+        <w:rPr>
+          <w:rFonts w:ascii="Times New Roman" w:hAnsi="Times New Roman" w:cs="Times New Roman"/>
+          <w:noProof/>
+          <w:sz w:val="28"/>
+          <w:szCs w:val="28"/>
+        </w:rPr>
+        <w:t xml:space="preserve">Рисунок </w:t>
+      </w:r>
+      <w:r>
+        <w:rPr>
+          <w:rFonts w:ascii="Times New Roman" w:hAnsi="Times New Roman" w:cs="Times New Roman"/>
+          <w:noProof/>
+          <w:sz w:val="28"/>
+          <w:szCs w:val="28"/>
+        </w:rPr>
+        <w:t>1</w:t>
+      </w:r>
+      <w:r>
+        <w:rPr>
+          <w:rFonts w:ascii="Times New Roman" w:hAnsi="Times New Roman" w:cs="Times New Roman"/>
+          <w:noProof/>
+          <w:sz w:val="28"/>
+          <w:szCs w:val="28"/>
+        </w:rPr>
+        <w:t>3</w:t>
+      </w:r>
+      <w:r>
+        <w:rPr>
+          <w:rFonts w:ascii="Times New Roman" w:hAnsi="Times New Roman" w:cs="Times New Roman"/>
+          <w:noProof/>
+          <w:sz w:val="28"/>
+          <w:szCs w:val="28"/>
+        </w:rPr>
+        <w:t xml:space="preserve"> – Приложение на мобильном устройстве</w:t>
+      </w:r>
+    </w:p>
+    <w:p>
+      <w:pPr>
+        <w:spacing w:line="360" w:lineRule="auto"/>
+        <w:ind w:firstLine="708"/>
+        <w:jc w:val="both"/>
+        <w:rPr>
+          <w:rFonts w:ascii="Times New Roman" w:hAnsi="Times New Roman" w:cs="Times New Roman"/>
+          <w:b/>
+          <w:bCs/>
+          <w:sz w:val="28"/>
+          <w:szCs w:val="28"/>
+        </w:rPr>
+      </w:pPr>
+      <w:r>
+        <w:rPr>
+          <w:rFonts w:ascii="Times New Roman" w:hAnsi="Times New Roman" w:cs="Times New Roman"/>
+          <w:b/>
+          <w:bCs/>
+          <w:sz w:val="28"/>
+          <w:szCs w:val="28"/>
+        </w:rPr>
+        <w:lastRenderedPageBreak/>
+        <w:t>Индивидуальное задание</w:t>
+      </w:r>
+    </w:p>
+    <w:p>
+      <w:pPr>
+        <w:spacing w:line="360" w:lineRule="auto"/>
+        <w:ind w:firstLine="708"/>
+        <w:jc w:val="both"/>
+        <w:rPr>
+          <w:rFonts w:ascii="Times New Roman" w:hAnsi="Times New Roman" w:cs="Times New Roman"/>
+          <w:sz w:val="28"/>
+          <w:szCs w:val="28"/>
+        </w:rPr>
+      </w:pPr>
+      <w:r>
+        <w:rPr>
+          <w:rFonts w:ascii="Times New Roman" w:hAnsi="Times New Roman" w:cs="Times New Roman"/>
+          <w:sz w:val="28"/>
+          <w:szCs w:val="28"/>
+        </w:rPr>
+        <w:t>Калькулятор перевода чисел (в т.ч. дробных) в различные системы счисления (с основаниями 2, 8, 10, 16).</w:t>
+      </w:r>
+    </w:p>
+    <w:p>
+      <w:pPr>
+        <w:spacing w:line="360" w:lineRule="auto"/>
+        <w:ind w:firstLine="708"/>
+        <w:jc w:val="both"/>
+        <w:rPr>
+          <w:rFonts w:ascii="Times New Roman" w:hAnsi="Times New Roman" w:cs="Times New Roman"/>
+          <w:sz w:val="28"/>
+          <w:szCs w:val="28"/>
+        </w:rPr>
+      </w:pPr>
+      <w:r>
+        <w:rPr>
+          <w:rFonts w:ascii="Times New Roman" w:hAnsi="Times New Roman" w:cs="Times New Roman"/>
+          <w:sz w:val="28"/>
+          <w:szCs w:val="28"/>
+        </w:rPr>
         <w:t xml:space="preserve">Созданная нами </w:t>
       </w:r>
       <w:r>
@@ -3168,7 +4004,23 @@
           <w:sz w:val="28"/>
           <w:szCs w:val="28"/>
         </w:rPr>
-        <w:t xml:space="preserve"> разметка предоставлена на рисунке 4.1.</w:t>
+        <w:t xml:space="preserve"> разметка предоставлена на рисунке </w:t>
+      </w:r>
+      <w:r>
+        <w:rPr>
+          <w:rFonts w:ascii="Times New Roman" w:hAnsi="Times New Roman" w:cs="Times New Roman"/>
+          <w:sz w:val="28"/>
+          <w:szCs w:val="28"/>
+        </w:rPr>
+        <w:t>1</w:t>
+      </w:r>
+      <w:r>
+        <w:rPr>
+          <w:rFonts w:ascii="Times New Roman" w:hAnsi="Times New Roman" w:cs="Times New Roman"/>
+          <w:sz w:val="28"/>
+          <w:szCs w:val="28"/>
+        </w:rPr>
+        <w:t>.1.</w:t>
       </w:r>
     </w:p>
     <w:p>
@@ -3205,7 +4057,7 @@
                     <pic:cNvPicPr/>
                   </pic:nvPicPr>
                   <pic:blipFill>
-                    <a:blip r:embed="rId15"/>
+                    <a:blip r:embed="rId19"/>
                     <a:stretch>
                       <a:fillRect/>
                     </a:stretch>
@@ -3244,7 +4096,25 @@
           <w:sz w:val="28"/>
           <w:szCs w:val="28"/>
         </w:rPr>
-        <w:t>Рисунок 4.1 – Разметка калькулятора для индивидуального задания</w:t>
+        <w:t xml:space="preserve">Рисунок </w:t>
+      </w:r>
+      <w:r>
+        <w:rPr>
+          <w:rFonts w:ascii="Times New Roman" w:hAnsi="Times New Roman" w:cs="Times New Roman"/>
+          <w:noProof/>
+          <w:sz w:val="28"/>
+          <w:szCs w:val="28"/>
+        </w:rPr>
+        <w:t>1</w:t>
+      </w:r>
+      <w:r>
+        <w:rPr>
+          <w:rFonts w:ascii="Times New Roman" w:hAnsi="Times New Roman" w:cs="Times New Roman"/>
+          <w:noProof/>
+          <w:sz w:val="28"/>
+          <w:szCs w:val="28"/>
+        </w:rPr>
+        <w:t>.1 – Разметка калькулятора для индивидуального задания</w:t>
       </w:r>
     </w:p>
     <w:p>
@@ -3264,7 +4134,23 @@
           <w:sz w:val="28"/>
           <w:szCs w:val="28"/>
         </w:rPr>
-        <w:t>Для корректной работы нашего калькулятора нужно создать метод, который будет проверять ввод. Реализация данного метода предоставлен на рисунке 4.2.</w:t>
+        <w:t xml:space="preserve">Для корректной работы нашего калькулятора нужно создать метод, который будет проверять ввод. Реализация данного метода предоставлен на рисунке </w:t>
+      </w:r>
+      <w:r>
+        <w:rPr>
+          <w:rFonts w:ascii="Times New Roman" w:hAnsi="Times New Roman" w:cs="Times New Roman"/>
+          <w:sz w:val="28"/>
+          <w:szCs w:val="28"/>
+        </w:rPr>
+        <w:t>1</w:t>
+      </w:r>
+      <w:r>
+        <w:rPr>
+          <w:rFonts w:ascii="Times New Roman" w:hAnsi="Times New Roman" w:cs="Times New Roman"/>
+          <w:sz w:val="28"/>
+          <w:szCs w:val="28"/>
+        </w:rPr>
+        <w:t>.2.</w:t>
       </w:r>
     </w:p>
     <w:p>
@@ -3302,7 +4188,7 @@
                     <pic:cNvPicPr/>
                   </pic:nvPicPr>
                   <pic:blipFill>
-                    <a:blip r:embed="rId16"/>
+                    <a:blip r:embed="rId20"/>
                     <a:stretch>
                       <a:fillRect/>
                     </a:stretch>
@@ -3341,19 +4227,26 @@
           <w:sz w:val="28"/>
           <w:szCs w:val="28"/>
         </w:rPr>
-        <w:t xml:space="preserve">Рисунок 4.2 – Реализация метода </w:t>
-      </w:r>
-      <w:proofErr w:type="spellStart"/>
-      <w:r>
-        <w:rPr>
-          <w:rFonts w:ascii="Times New Roman" w:hAnsi="Times New Roman" w:cs="Times New Roman"/>
-          <w:noProof/>
-          <w:sz w:val="28"/>
-          <w:szCs w:val="28"/>
-        </w:rPr>
-        <w:t>stringCheck</w:t>
-      </w:r>
-      <w:proofErr w:type="spellEnd"/>
+        <w:t xml:space="preserve">Рисунок </w:t>
+      </w:r>
+      <w:r>
+        <w:rPr>
+          <w:rFonts w:ascii="Times New Roman" w:hAnsi="Times New Roman" w:cs="Times New Roman"/>
+          <w:noProof/>
+          <w:sz w:val="28"/>
+          <w:szCs w:val="28"/>
+        </w:rPr>
+        <w:t>1</w:t>
+      </w:r>
+      <w:r>
+        <w:rPr>
+          <w:rFonts w:ascii="Times New Roman" w:hAnsi="Times New Roman" w:cs="Times New Roman"/>
+          <w:noProof/>
+          <w:sz w:val="28"/>
+          <w:szCs w:val="28"/>
+        </w:rPr>
+        <w:t>.2 – Реализация метода stringCheck</w:t>
+      </w:r>
     </w:p>
     <w:p>
       <w:pPr>
@@ -3374,7 +4267,6 @@
         </w:rPr>
         <w:t xml:space="preserve">Также для удобного связывания кнопки и ее переменной в коде был реализован метод </w:t>
       </w:r>
-      <w:proofErr w:type="spellStart"/>
       <w:r>
         <w:rPr>
           <w:rFonts w:ascii="Times New Roman" w:hAnsi="Times New Roman" w:cs="Times New Roman"/>
@@ -3384,14 +4276,29 @@
         </w:rPr>
         <w:t>LinkingButtons</w:t>
       </w:r>
-      <w:proofErr w:type="spellEnd"/>
-      <w:r>
-        <w:rPr>
-          <w:rFonts w:ascii="Times New Roman" w:hAnsi="Times New Roman" w:cs="Times New Roman"/>
-          <w:sz w:val="28"/>
-          <w:szCs w:val="28"/>
-        </w:rPr>
-        <w:t>. Код данного метода предоставлен на рисунке 4.3.</w:t>
+      <w:r>
+        <w:rPr>
+          <w:rFonts w:ascii="Times New Roman" w:hAnsi="Times New Roman" w:cs="Times New Roman"/>
+          <w:sz w:val="28"/>
+          <w:szCs w:val="28"/>
+        </w:rPr>
+        <w:t xml:space="preserve">. Код данного метода предоставлен на рисунке </w:t>
+      </w:r>
+      <w:r>
+        <w:rPr>
+          <w:rFonts w:ascii="Times New Roman" w:hAnsi="Times New Roman" w:cs="Times New Roman"/>
+          <w:sz w:val="28"/>
+          <w:szCs w:val="28"/>
+        </w:rPr>
+        <w:t>1</w:t>
+      </w:r>
+      <w:r>
+        <w:rPr>
+          <w:rFonts w:ascii="Times New Roman" w:hAnsi="Times New Roman" w:cs="Times New Roman"/>
+          <w:sz w:val="28"/>
+          <w:szCs w:val="28"/>
+        </w:rPr>
+        <w:t>.3.</w:t>
       </w:r>
     </w:p>
     <w:p>
@@ -3428,7 +4335,7 @@
                     <pic:cNvPicPr/>
                   </pic:nvPicPr>
                   <pic:blipFill>
-                    <a:blip r:embed="rId17"/>
+                    <a:blip r:embed="rId21"/>
                     <a:stretch>
                       <a:fillRect/>
                     </a:stretch>
@@ -3467,7 +4374,25 @@
           <w:sz w:val="28"/>
           <w:szCs w:val="28"/>
         </w:rPr>
-        <w:t>Рисунок 4.3 – Метод для связывания кнопок с переменной</w:t>
+        <w:t xml:space="preserve">Рисунок </w:t>
+      </w:r>
+      <w:r>
+        <w:rPr>
+          <w:rFonts w:ascii="Times New Roman" w:hAnsi="Times New Roman" w:cs="Times New Roman"/>
+          <w:noProof/>
+          <w:sz w:val="28"/>
+          <w:szCs w:val="28"/>
+        </w:rPr>
+        <w:t>1</w:t>
+      </w:r>
+      <w:r>
+        <w:rPr>
+          <w:rFonts w:ascii="Times New Roman" w:hAnsi="Times New Roman" w:cs="Times New Roman"/>
+          <w:noProof/>
+          <w:sz w:val="28"/>
+          <w:szCs w:val="28"/>
+        </w:rPr>
+        <w:t>.3 – Метод для связывания кнопок с переменной</w:t>
       </w:r>
     </w:p>
     <w:p>
@@ -3527,7 +4452,7 @@
                     </pic:cNvPicPr>
                   </pic:nvPicPr>
                   <pic:blipFill>
-                    <a:blip r:embed="rId18">
+                    <a:blip r:embed="rId22">
                       <a:extLst>
                         <a:ext uri="{28A0092B-C50C-407E-A947-70E740481C1C}">
                           <a14:useLocalDpi xmlns:a14="http://schemas.microsoft.com/office/drawing/2010/main" val="0"/>
@@ -3577,7 +4502,25 @@
           <w:sz w:val="28"/>
           <w:szCs w:val="28"/>
         </w:rPr>
-        <w:t>Рисунок 4.4 – Приложение запущенное на мобильном устройстве</w:t>
+        <w:t xml:space="preserve">Рисунок </w:t>
+      </w:r>
+      <w:r>
+        <w:rPr>
+          <w:rFonts w:ascii="Times New Roman" w:hAnsi="Times New Roman" w:cs="Times New Roman"/>
+          <w:noProof/>
+          <w:sz w:val="28"/>
+          <w:szCs w:val="28"/>
+        </w:rPr>
+        <w:t>1</w:t>
+      </w:r>
+      <w:r>
+        <w:rPr>
+          <w:rFonts w:ascii="Times New Roman" w:hAnsi="Times New Roman" w:cs="Times New Roman"/>
+          <w:noProof/>
+          <w:sz w:val="28"/>
+          <w:szCs w:val="28"/>
+        </w:rPr>
+        <w:t>.4 – Приложение запущенное на мобильном устройстве</w:t>
       </w:r>
     </w:p>
     <w:p>

</xml_diff>